<commit_message>
State of the second submission.
</commit_message>
<xml_diff>
--- a/Documentation/2.Milestone/doc/Doku.docx
+++ b/Documentation/2.Milestone/doc/Doku.docx
@@ -9,8 +9,6 @@
       <w:r>
         <w:t>1.Ausbaustufe</w:t>
       </w:r>
-      <w:bookmarkStart w:id="0" w:name="_GoBack"/>
-      <w:bookmarkEnd w:id="0"/>
     </w:p>
     <w:p>
       <w:pPr>
@@ -26,6 +24,7 @@
           <w:sz w:val="21"/>
         </w:rPr>
       </w:pPr>
+      <w:proofErr w:type="spellStart"/>
       <w:r>
         <w:rPr>
           <w:sz w:val="21"/>
@@ -36,32 +35,123 @@
         <w:rPr>
           <w:sz w:val="21"/>
         </w:rPr>
-        <w:t>harp (Aspekt orientierte Programmierung):</w:t>
-      </w:r>
-    </w:p>
-    <w:p>
-      <w:pPr>
-        <w:rPr>
-          <w:sz w:val="21"/>
-        </w:rPr>
-      </w:pPr>
-      <w:r>
-        <w:rPr>
-          <w:sz w:val="21"/>
-        </w:rPr>
-        <w:t>Dieses Tool wird verwendet, um eigene Aspekte bzw. Attribute schreiben zu können. Konkret wurde es für das Exception Handling in der DAL Schnittstelle verwendet.</w:t>
-      </w:r>
-      <w:r>
-        <w:rPr>
-          <w:sz w:val="21"/>
-        </w:rPr>
-        <w:t xml:space="preserve"> Das Attribut „DaoExceptionhandlerAttribute“ fängt eine auftretende Exception (z.B. bei einer Datenbank Abfrage) ab und wrappt diese in das generische DAOResponse Objekt.</w:t>
-      </w:r>
-      <w:r>
-        <w:rPr>
-          <w:sz w:val="21"/>
-        </w:rPr>
-        <w:t xml:space="preserve"> In weiterer Folge wird dieses Konzept noch näher erläutert. Nachfolgend wird beschrieben wie PostSharp in Visual Studio eingebunden werden kann. Für die Ausführung wird eine Free-Lizenz verwendet.</w:t>
+        <w:t>harp</w:t>
+      </w:r>
+      <w:proofErr w:type="spellEnd"/>
+      <w:r>
+        <w:rPr>
+          <w:sz w:val="21"/>
+        </w:rPr>
+        <w:t xml:space="preserve"> (Aspekt orientierte Programmierung):</w:t>
+      </w:r>
+    </w:p>
+    <w:p>
+      <w:pPr>
+        <w:rPr>
+          <w:sz w:val="21"/>
+        </w:rPr>
+      </w:pPr>
+      <w:r>
+        <w:rPr>
+          <w:sz w:val="21"/>
+        </w:rPr>
+        <w:t xml:space="preserve">Dieses Tool wird verwendet, um eigene Aspekte bzw. Attribute schreiben zu können. Konkret wurde es für das </w:t>
+      </w:r>
+      <w:proofErr w:type="spellStart"/>
+      <w:r>
+        <w:rPr>
+          <w:sz w:val="21"/>
+        </w:rPr>
+        <w:t>Exception</w:t>
+      </w:r>
+      <w:proofErr w:type="spellEnd"/>
+      <w:r>
+        <w:rPr>
+          <w:sz w:val="21"/>
+        </w:rPr>
+        <w:t xml:space="preserve"> Handling in der DAL Schnittstelle verwendet.</w:t>
+      </w:r>
+      <w:r>
+        <w:rPr>
+          <w:sz w:val="21"/>
+        </w:rPr>
+        <w:t xml:space="preserve"> Das Attribut „</w:t>
+      </w:r>
+      <w:proofErr w:type="spellStart"/>
+      <w:r>
+        <w:rPr>
+          <w:sz w:val="21"/>
+        </w:rPr>
+        <w:t>DaoExceptionhandlerAttribute</w:t>
+      </w:r>
+      <w:proofErr w:type="spellEnd"/>
+      <w:r>
+        <w:rPr>
+          <w:sz w:val="21"/>
+        </w:rPr>
+        <w:t xml:space="preserve">“ fängt eine auftretende </w:t>
+      </w:r>
+      <w:proofErr w:type="spellStart"/>
+      <w:r>
+        <w:rPr>
+          <w:sz w:val="21"/>
+        </w:rPr>
+        <w:t>Exception</w:t>
+      </w:r>
+      <w:proofErr w:type="spellEnd"/>
+      <w:r>
+        <w:rPr>
+          <w:sz w:val="21"/>
+        </w:rPr>
+        <w:t xml:space="preserve"> (z.B. bei einer Datenbank Abfrage) ab und </w:t>
+      </w:r>
+      <w:proofErr w:type="spellStart"/>
+      <w:r>
+        <w:rPr>
+          <w:sz w:val="21"/>
+        </w:rPr>
+        <w:t>wrappt</w:t>
+      </w:r>
+      <w:proofErr w:type="spellEnd"/>
+      <w:r>
+        <w:rPr>
+          <w:sz w:val="21"/>
+        </w:rPr>
+        <w:t xml:space="preserve"> diese in das generische </w:t>
+      </w:r>
+      <w:proofErr w:type="spellStart"/>
+      <w:r>
+        <w:rPr>
+          <w:sz w:val="21"/>
+        </w:rPr>
+        <w:t>DAOResponse</w:t>
+      </w:r>
+      <w:proofErr w:type="spellEnd"/>
+      <w:r>
+        <w:rPr>
+          <w:sz w:val="21"/>
+        </w:rPr>
+        <w:t xml:space="preserve"> Objekt.</w:t>
+      </w:r>
+      <w:r>
+        <w:rPr>
+          <w:sz w:val="21"/>
+        </w:rPr>
+        <w:t xml:space="preserve"> In weiterer Folge wird dieses Konzept noch näher erläutert. Nachfolgend wird beschrieben wie </w:t>
+      </w:r>
+      <w:proofErr w:type="spellStart"/>
+      <w:r>
+        <w:rPr>
+          <w:sz w:val="21"/>
+        </w:rPr>
+        <w:t>PostSharp</w:t>
+      </w:r>
+      <w:proofErr w:type="spellEnd"/>
+      <w:r>
+        <w:rPr>
+          <w:sz w:val="21"/>
+        </w:rPr>
+        <w:t xml:space="preserve"> in Visual Studio eingebunden werden kann. Für die Ausführung wird eine Free-Lizenz verwendet.</w:t>
       </w:r>
     </w:p>
     <w:p>
@@ -95,7 +185,21 @@
         <w:rPr>
           <w:sz w:val="21"/>
         </w:rPr>
-        <w:t xml:space="preserve"> Link kann PostSharp runtergeladen werden.</w:t>
+        <w:t xml:space="preserve"> Link kann </w:t>
+      </w:r>
+      <w:proofErr w:type="spellStart"/>
+      <w:r>
+        <w:rPr>
+          <w:sz w:val="21"/>
+        </w:rPr>
+        <w:t>PostSharp</w:t>
+      </w:r>
+      <w:proofErr w:type="spellEnd"/>
+      <w:r>
+        <w:rPr>
+          <w:sz w:val="21"/>
+        </w:rPr>
+        <w:t xml:space="preserve"> runtergeladen werden.</w:t>
       </w:r>
     </w:p>
     <w:p>
@@ -212,7 +316,35 @@
         <w:rPr>
           <w:sz w:val="21"/>
         </w:rPr>
-        <w:t xml:space="preserve"> PostSharp im PostCompile Ablauf verwenden zu können, wird wie unten dargestellt, eine Freie Lizenzregistrierung benötigt.</w:t>
+        <w:t xml:space="preserve"> </w:t>
+      </w:r>
+      <w:proofErr w:type="spellStart"/>
+      <w:r>
+        <w:rPr>
+          <w:sz w:val="21"/>
+        </w:rPr>
+        <w:t>PostSharp</w:t>
+      </w:r>
+      <w:proofErr w:type="spellEnd"/>
+      <w:r>
+        <w:rPr>
+          <w:sz w:val="21"/>
+        </w:rPr>
+        <w:t xml:space="preserve"> im </w:t>
+      </w:r>
+      <w:proofErr w:type="spellStart"/>
+      <w:r>
+        <w:rPr>
+          <w:sz w:val="21"/>
+        </w:rPr>
+        <w:t>PostCompile</w:t>
+      </w:r>
+      <w:proofErr w:type="spellEnd"/>
+      <w:r>
+        <w:rPr>
+          <w:sz w:val="21"/>
+        </w:rPr>
+        <w:t xml:space="preserve"> Ablauf verwenden zu können, wird wie unten dargestellt, eine Freie Lizenzregistrierung benötigt.</w:t>
       </w:r>
     </w:p>
     <w:p>
@@ -328,11 +460,33 @@
         </w:rPr>
         <w:t xml:space="preserve"> (</w:t>
       </w:r>
-      <w:r>
-        <w:rPr>
-          <w:sz w:val="21"/>
-        </w:rPr>
-        <w:t>user, artist, ...</w:t>
+      <w:proofErr w:type="spellStart"/>
+      <w:r>
+        <w:rPr>
+          <w:sz w:val="21"/>
+        </w:rPr>
+        <w:t>user</w:t>
+      </w:r>
+      <w:proofErr w:type="spellEnd"/>
+      <w:r>
+        <w:rPr>
+          <w:sz w:val="21"/>
+        </w:rPr>
+        <w:t xml:space="preserve">, </w:t>
+      </w:r>
+      <w:proofErr w:type="spellStart"/>
+      <w:r>
+        <w:rPr>
+          <w:sz w:val="21"/>
+        </w:rPr>
+        <w:t>artist</w:t>
+      </w:r>
+      <w:proofErr w:type="spellEnd"/>
+      <w:r>
+        <w:rPr>
+          <w:sz w:val="21"/>
+        </w:rPr>
+        <w:t>, ...</w:t>
       </w:r>
       <w:r>
         <w:rPr>
@@ -411,7 +565,21 @@
         <w:rPr>
           <w:sz w:val="21"/>
         </w:rPr>
-        <w:t xml:space="preserve">mehrere Spielstätten (Venues) </w:t>
+        <w:t>mehrere Spielstätten (</w:t>
+      </w:r>
+      <w:proofErr w:type="spellStart"/>
+      <w:r>
+        <w:rPr>
+          <w:sz w:val="21"/>
+        </w:rPr>
+        <w:t>Venues</w:t>
+      </w:r>
+      <w:proofErr w:type="spellEnd"/>
+      <w:r>
+        <w:rPr>
+          <w:sz w:val="21"/>
+        </w:rPr>
+        <w:t xml:space="preserve">) </w:t>
       </w:r>
       <w:r>
         <w:rPr>
@@ -437,7 +605,49 @@
         <w:rPr>
           <w:sz w:val="21"/>
         </w:rPr>
-        <w:t>Für die konkrete Implementierung, wurde in Erwin das Schema entworfen per ForwardEngineering an eine MySQL Datenbank exportiert. Diese wird über phpMyAdmin verwaltet und die SQL-Scripte wurden nachträglich via Exportfunktionalität von MySQL generiert.</w:t>
+        <w:t xml:space="preserve">Für die konkrete Implementierung, wurde in Erwin das Schema entworfen per </w:t>
+      </w:r>
+      <w:proofErr w:type="spellStart"/>
+      <w:r>
+        <w:rPr>
+          <w:sz w:val="21"/>
+        </w:rPr>
+        <w:t>ForwardEngineering</w:t>
+      </w:r>
+      <w:proofErr w:type="spellEnd"/>
+      <w:r>
+        <w:rPr>
+          <w:sz w:val="21"/>
+        </w:rPr>
+        <w:t xml:space="preserve"> an eine MySQL Datenbank exportiert. Diese wird über </w:t>
+      </w:r>
+      <w:proofErr w:type="spellStart"/>
+      <w:r>
+        <w:rPr>
+          <w:sz w:val="21"/>
+        </w:rPr>
+        <w:t>phpMyAdmin</w:t>
+      </w:r>
+      <w:proofErr w:type="spellEnd"/>
+      <w:r>
+        <w:rPr>
+          <w:sz w:val="21"/>
+        </w:rPr>
+        <w:t xml:space="preserve"> verwaltet und die SQL-</w:t>
+      </w:r>
+      <w:proofErr w:type="spellStart"/>
+      <w:r>
+        <w:rPr>
+          <w:sz w:val="21"/>
+        </w:rPr>
+        <w:t>Scripte</w:t>
+      </w:r>
+      <w:proofErr w:type="spellEnd"/>
+      <w:r>
+        <w:rPr>
+          <w:sz w:val="21"/>
+        </w:rPr>
+        <w:t xml:space="preserve"> wurden nachträglich via Exportfunktionalität von MySQL generiert.</w:t>
       </w:r>
     </w:p>
     <w:p>
@@ -505,8 +715,16 @@
         <w:rPr>
           <w:sz w:val="21"/>
         </w:rPr>
-        <w:t xml:space="preserve"> per Auto-Incrementation</w:t>
-      </w:r>
+        <w:t xml:space="preserve"> per Auto-</w:t>
+      </w:r>
+      <w:proofErr w:type="spellStart"/>
+      <w:r>
+        <w:rPr>
+          <w:sz w:val="21"/>
+        </w:rPr>
+        <w:t>Incrementation</w:t>
+      </w:r>
+      <w:proofErr w:type="spellEnd"/>
       <w:r>
         <w:rPr>
           <w:sz w:val="21"/>
@@ -636,7 +854,21 @@
         <w:rPr>
           <w:sz w:val="21"/>
         </w:rPr>
-        <w:t xml:space="preserve">Um Aufführungen eindeutig abbilden zu können, wurde eine Primärschlüssel-Beziehung zwischen Artist und Venue in der Performance Entität erstellt. Diese bilden eine eindeutige Abbildung </w:t>
+        <w:t xml:space="preserve">Um Aufführungen eindeutig abbilden zu können, wurde eine Primärschlüssel-Beziehung zwischen Artist und </w:t>
+      </w:r>
+      <w:proofErr w:type="spellStart"/>
+      <w:r>
+        <w:rPr>
+          <w:sz w:val="21"/>
+        </w:rPr>
+        <w:t>Venue</w:t>
+      </w:r>
+      <w:proofErr w:type="spellEnd"/>
+      <w:r>
+        <w:rPr>
+          <w:sz w:val="21"/>
+        </w:rPr>
+        <w:t xml:space="preserve"> in der Performance Entität erstellt. Diese bilden eine eindeutige Abbildung </w:t>
       </w:r>
       <w:r>
         <w:rPr>
@@ -732,7 +964,35 @@
         <w:rPr>
           <w:sz w:val="21"/>
         </w:rPr>
-        <w:t xml:space="preserve"> ein Artist ist, wird das Flag IsArtist = 1 gesetzt.</w:t>
+        <w:t xml:space="preserve"> ein Artist ist, wird das </w:t>
+      </w:r>
+      <w:proofErr w:type="spellStart"/>
+      <w:r>
+        <w:rPr>
+          <w:sz w:val="21"/>
+        </w:rPr>
+        <w:t>Flag</w:t>
+      </w:r>
+      <w:proofErr w:type="spellEnd"/>
+      <w:r>
+        <w:rPr>
+          <w:sz w:val="21"/>
+        </w:rPr>
+        <w:t xml:space="preserve"> </w:t>
+      </w:r>
+      <w:proofErr w:type="spellStart"/>
+      <w:r>
+        <w:rPr>
+          <w:sz w:val="21"/>
+        </w:rPr>
+        <w:t>IsArtist</w:t>
+      </w:r>
+      <w:proofErr w:type="spellEnd"/>
+      <w:r>
+        <w:rPr>
+          <w:sz w:val="21"/>
+        </w:rPr>
+        <w:t xml:space="preserve"> = 1 gesetzt.</w:t>
       </w:r>
     </w:p>
     <w:p>
@@ -751,7 +1011,21 @@
         <w:rPr>
           <w:sz w:val="21"/>
         </w:rPr>
-        <w:t xml:space="preserve"> auch als Admin deklariert werden mit IsAdmin = 1</w:t>
+        <w:t xml:space="preserve"> auch als Admin deklariert werden mit </w:t>
+      </w:r>
+      <w:proofErr w:type="spellStart"/>
+      <w:r>
+        <w:rPr>
+          <w:sz w:val="21"/>
+        </w:rPr>
+        <w:t>IsAdmin</w:t>
+      </w:r>
+      <w:proofErr w:type="spellEnd"/>
+      <w:r>
+        <w:rPr>
+          <w:sz w:val="21"/>
+        </w:rPr>
+        <w:t xml:space="preserve"> = 1</w:t>
       </w:r>
       <w:r>
         <w:rPr>
@@ -782,7 +1056,21 @@
         <w:rPr>
           <w:sz w:val="21"/>
         </w:rPr>
-        <w:t xml:space="preserve"> bildet die Basis für eine mögliche Erweiterung der Anwendung, wo sich User, die einem Artisten zugeordnet sind, einloggen können und Stammdaten wie Foto oder Promovideo selbst </w:t>
+        <w:t xml:space="preserve"> bildet die Basis für eine mögliche Erweiterung der Anwendung, wo sich User, die einem Artisten zugeordnet sind, einloggen können und Stammdaten wie Foto oder </w:t>
+      </w:r>
+      <w:proofErr w:type="spellStart"/>
+      <w:r>
+        <w:rPr>
+          <w:sz w:val="21"/>
+        </w:rPr>
+        <w:t>Promovideo</w:t>
+      </w:r>
+      <w:proofErr w:type="spellEnd"/>
+      <w:r>
+        <w:rPr>
+          <w:sz w:val="21"/>
+        </w:rPr>
+        <w:t xml:space="preserve"> selbst </w:t>
       </w:r>
       <w:r>
         <w:rPr>
@@ -841,13 +1129,55 @@
         <w:rPr>
           <w:sz w:val="21"/>
         </w:rPr>
-        <w:t>Für Picture und PromoVideo werden Links in Form eines Strings in der Entität abgebildet.</w:t>
-      </w:r>
-      <w:r>
-        <w:rPr>
-          <w:sz w:val="21"/>
-        </w:rPr>
-        <w:t xml:space="preserve"> Die Pictures werden in einem BlobData Objekt abgeblidet, welches Meta-Informationen wie Name oder Pfad beinhaltet. Diese</w:t>
+        <w:t xml:space="preserve">Für Picture und </w:t>
+      </w:r>
+      <w:proofErr w:type="spellStart"/>
+      <w:r>
+        <w:rPr>
+          <w:sz w:val="21"/>
+        </w:rPr>
+        <w:t>PromoVideo</w:t>
+      </w:r>
+      <w:proofErr w:type="spellEnd"/>
+      <w:r>
+        <w:rPr>
+          <w:sz w:val="21"/>
+        </w:rPr>
+        <w:t xml:space="preserve"> werden Links in Form eines Strings in der Entität abgebildet.</w:t>
+      </w:r>
+      <w:r>
+        <w:rPr>
+          <w:sz w:val="21"/>
+        </w:rPr>
+        <w:t xml:space="preserve"> Die Pictures werden in einem </w:t>
+      </w:r>
+      <w:proofErr w:type="spellStart"/>
+      <w:r>
+        <w:rPr>
+          <w:sz w:val="21"/>
+        </w:rPr>
+        <w:t>BlobData</w:t>
+      </w:r>
+      <w:proofErr w:type="spellEnd"/>
+      <w:r>
+        <w:rPr>
+          <w:sz w:val="21"/>
+        </w:rPr>
+        <w:t xml:space="preserve"> Objekt </w:t>
+      </w:r>
+      <w:proofErr w:type="spellStart"/>
+      <w:r>
+        <w:rPr>
+          <w:sz w:val="21"/>
+        </w:rPr>
+        <w:t>abgeblidet</w:t>
+      </w:r>
+      <w:proofErr w:type="spellEnd"/>
+      <w:r>
+        <w:rPr>
+          <w:sz w:val="21"/>
+        </w:rPr>
+        <w:t>, welches Meta-Informationen wie Name oder Pfad beinhaltet. Diese</w:t>
       </w:r>
       <w:r>
         <w:rPr>
@@ -859,7 +1189,21 @@
         <w:rPr>
           <w:sz w:val="21"/>
         </w:rPr>
-        <w:t xml:space="preserve"> Objekt ist serialisierbar und beinhaltet den Binärdatenstrom, welcher bis zum Client ins Frontend durchgetragen werden kann.</w:t>
+        <w:t xml:space="preserve"> Objekt ist </w:t>
+      </w:r>
+      <w:proofErr w:type="spellStart"/>
+      <w:r>
+        <w:rPr>
+          <w:sz w:val="21"/>
+        </w:rPr>
+        <w:t>serialisierbar</w:t>
+      </w:r>
+      <w:proofErr w:type="spellEnd"/>
+      <w:r>
+        <w:rPr>
+          <w:sz w:val="21"/>
+        </w:rPr>
+        <w:t xml:space="preserve"> und beinhaltet den Binärdatenstrom, welcher bis zum Client ins Frontend durchgetragen werden kann.</w:t>
       </w:r>
     </w:p>
     <w:p>
@@ -968,13 +1312,41 @@
         <w:rPr>
           <w:sz w:val="21"/>
         </w:rPr>
-        <w:t xml:space="preserve"> Performance-View, User-View, Artist-View und Venue-View. Dadurch können alle zusammenhängenden Daten m</w:t>
-      </w:r>
-      <w:r>
-        <w:rPr>
-          <w:sz w:val="21"/>
-        </w:rPr>
-        <w:t>it einer Abfrage geladen werden und das verhindert Join-Statements im C# Code.</w:t>
+        <w:t xml:space="preserve"> Performance-View, User-View, Artist-View und </w:t>
+      </w:r>
+      <w:proofErr w:type="spellStart"/>
+      <w:r>
+        <w:rPr>
+          <w:sz w:val="21"/>
+        </w:rPr>
+        <w:t>Venue</w:t>
+      </w:r>
+      <w:proofErr w:type="spellEnd"/>
+      <w:r>
+        <w:rPr>
+          <w:sz w:val="21"/>
+        </w:rPr>
+        <w:t>-View. Dadurch können alle zusammenhängenden Daten m</w:t>
+      </w:r>
+      <w:r>
+        <w:rPr>
+          <w:sz w:val="21"/>
+        </w:rPr>
+        <w:t xml:space="preserve">it einer Abfrage geladen werden und das verhindert </w:t>
+      </w:r>
+      <w:proofErr w:type="spellStart"/>
+      <w:r>
+        <w:rPr>
+          <w:sz w:val="21"/>
+        </w:rPr>
+        <w:t>Join</w:t>
+      </w:r>
+      <w:proofErr w:type="spellEnd"/>
+      <w:r>
+        <w:rPr>
+          <w:sz w:val="21"/>
+        </w:rPr>
+        <w:t>-Statements im C# Code.</w:t>
       </w:r>
     </w:p>
     <w:p>
@@ -1104,7 +1476,49 @@
         <w:rPr>
           <w:sz w:val="21"/>
         </w:rPr>
-        <w:t>Zusätzlich um Nullwerte aus der Datenbank unterscheiden zu können und zum richtigen Datentyp mappen zu können, werden alle DataReader Zugriffe über die CastDbObject&lt;T&gt; Methode delegiert. Diese sorgt bei Nullwerten für den richtigen Standardwert.</w:t>
+        <w:t xml:space="preserve">Zusätzlich um Nullwerte aus der Datenbank unterscheiden zu können und zum richtigen Datentyp </w:t>
+      </w:r>
+      <w:proofErr w:type="spellStart"/>
+      <w:r>
+        <w:rPr>
+          <w:sz w:val="21"/>
+        </w:rPr>
+        <w:t>mappen</w:t>
+      </w:r>
+      <w:proofErr w:type="spellEnd"/>
+      <w:r>
+        <w:rPr>
+          <w:sz w:val="21"/>
+        </w:rPr>
+        <w:t xml:space="preserve"> zu können, werden alle </w:t>
+      </w:r>
+      <w:proofErr w:type="spellStart"/>
+      <w:r>
+        <w:rPr>
+          <w:sz w:val="21"/>
+        </w:rPr>
+        <w:t>DataReader</w:t>
+      </w:r>
+      <w:proofErr w:type="spellEnd"/>
+      <w:r>
+        <w:rPr>
+          <w:sz w:val="21"/>
+        </w:rPr>
+        <w:t xml:space="preserve"> Zugriffe über die </w:t>
+      </w:r>
+      <w:proofErr w:type="spellStart"/>
+      <w:r>
+        <w:rPr>
+          <w:sz w:val="21"/>
+        </w:rPr>
+        <w:t>CastDbObject</w:t>
+      </w:r>
+      <w:proofErr w:type="spellEnd"/>
+      <w:r>
+        <w:rPr>
+          <w:sz w:val="21"/>
+        </w:rPr>
+        <w:t>&lt;T&gt; Methode delegiert. Diese sorgt bei Nullwerten für den richtigen Standardwert.</w:t>
       </w:r>
     </w:p>
     <w:p>
@@ -1194,7 +1608,35 @@
           <w:sz w:val="21"/>
         </w:rPr>
         <w:lastRenderedPageBreak/>
-        <w:t xml:space="preserve">Artist, Venue, Category, Location: </w:t>
+        <w:t xml:space="preserve">Artist, </w:t>
+      </w:r>
+      <w:proofErr w:type="spellStart"/>
+      <w:r>
+        <w:rPr>
+          <w:sz w:val="21"/>
+        </w:rPr>
+        <w:t>Venue</w:t>
+      </w:r>
+      <w:proofErr w:type="spellEnd"/>
+      <w:r>
+        <w:rPr>
+          <w:sz w:val="21"/>
+        </w:rPr>
+        <w:t xml:space="preserve">, </w:t>
+      </w:r>
+      <w:proofErr w:type="spellStart"/>
+      <w:r>
+        <w:rPr>
+          <w:sz w:val="21"/>
+        </w:rPr>
+        <w:t>Category</w:t>
+      </w:r>
+      <w:proofErr w:type="spellEnd"/>
+      <w:r>
+        <w:rPr>
+          <w:sz w:val="21"/>
+        </w:rPr>
+        <w:t xml:space="preserve">, Location: </w:t>
       </w:r>
       <w:hyperlink r:id="rId11" w:history="1">
         <w:r>
@@ -1234,7 +1676,49 @@
         <w:rPr>
           <w:sz w:val="21"/>
         </w:rPr>
-        <w:t>Die jeweiligen SQL Scripten, wurden im Verzeichnis UFO.Database/sql bereitgestellt.</w:t>
+        <w:t xml:space="preserve">Die jeweiligen SQL </w:t>
+      </w:r>
+      <w:proofErr w:type="spellStart"/>
+      <w:r>
+        <w:rPr>
+          <w:sz w:val="21"/>
+        </w:rPr>
+        <w:t>Scripten</w:t>
+      </w:r>
+      <w:proofErr w:type="spellEnd"/>
+      <w:r>
+        <w:rPr>
+          <w:sz w:val="21"/>
+        </w:rPr>
+        <w:t xml:space="preserve">, wurden im Verzeichnis </w:t>
+      </w:r>
+      <w:proofErr w:type="spellStart"/>
+      <w:r>
+        <w:rPr>
+          <w:sz w:val="21"/>
+        </w:rPr>
+        <w:t>UFO.Database</w:t>
+      </w:r>
+      <w:proofErr w:type="spellEnd"/>
+      <w:r>
+        <w:rPr>
+          <w:sz w:val="21"/>
+        </w:rPr>
+        <w:t>/</w:t>
+      </w:r>
+      <w:proofErr w:type="spellStart"/>
+      <w:r>
+        <w:rPr>
+          <w:sz w:val="21"/>
+        </w:rPr>
+        <w:t>sql</w:t>
+      </w:r>
+      <w:proofErr w:type="spellEnd"/>
+      <w:r>
+        <w:rPr>
+          <w:sz w:val="21"/>
+        </w:rPr>
+        <w:t xml:space="preserve"> bereitgestellt.</w:t>
       </w:r>
     </w:p>
     <w:p>
@@ -1248,16 +1732,19 @@
       <w:pPr>
         <w:pStyle w:val="berschrift1"/>
       </w:pPr>
+      <w:proofErr w:type="spellStart"/>
       <w:r>
         <w:t>UFO.Server</w:t>
       </w:r>
-    </w:p>
-    <w:p>
-      <w:pPr>
-        <w:rPr>
-          <w:sz w:val="21"/>
-        </w:rPr>
-      </w:pPr>
+      <w:proofErr w:type="spellEnd"/>
+    </w:p>
+    <w:p>
+      <w:pPr>
+        <w:rPr>
+          <w:sz w:val="21"/>
+        </w:rPr>
+      </w:pPr>
+      <w:proofErr w:type="spellStart"/>
       <w:r>
         <w:rPr>
           <w:b/>
@@ -1265,12 +1752,21 @@
         </w:rPr>
         <w:t>DalProviderFactories</w:t>
       </w:r>
-      <w:r>
-        <w:rPr>
-          <w:sz w:val="21"/>
-        </w:rPr>
-        <w:t>: Erstellt zur Laufzeit eine DAO Factory, welche Methoden zur Erstellung von DAO-Instanzen beinhaltet. Die Klasse besteht aus einer statischen Methode, welche eine lose Koppelung zwischen Assemblies</w:t>
-      </w:r>
+      <w:proofErr w:type="spellEnd"/>
+      <w:r>
+        <w:rPr>
+          <w:sz w:val="21"/>
+        </w:rPr>
+        <w:t xml:space="preserve">: Erstellt zur Laufzeit eine DAO Factory, welche Methoden zur Erstellung von DAO-Instanzen beinhaltet. Die Klasse besteht aus einer statischen Methode, welche eine lose Koppelung zwischen </w:t>
+      </w:r>
+      <w:proofErr w:type="spellStart"/>
+      <w:r>
+        <w:rPr>
+          <w:sz w:val="21"/>
+        </w:rPr>
+        <w:t>Assemblies</w:t>
+      </w:r>
+      <w:proofErr w:type="spellEnd"/>
       <w:r>
         <w:rPr>
           <w:sz w:val="21"/>
@@ -1287,7 +1783,21 @@
         <w:rPr>
           <w:sz w:val="21"/>
         </w:rPr>
-        <w:t xml:space="preserve"> Hierfür werden anstelle von internen Implementierungen die benötigten Daten aus der app.config Datei (XML) </w:t>
+        <w:t xml:space="preserve"> Hierfür werden anstelle von internen Implementierungen die benötigten Daten aus der </w:t>
+      </w:r>
+      <w:proofErr w:type="spellStart"/>
+      <w:r>
+        <w:rPr>
+          <w:sz w:val="21"/>
+        </w:rPr>
+        <w:t>app.config</w:t>
+      </w:r>
+      <w:proofErr w:type="spellEnd"/>
+      <w:r>
+        <w:rPr>
+          <w:sz w:val="21"/>
+        </w:rPr>
+        <w:t xml:space="preserve"> Datei (XML) </w:t>
       </w:r>
       <w:r>
         <w:rPr>
@@ -1305,7 +1815,21 @@
         <w:rPr>
           <w:sz w:val="21"/>
         </w:rPr>
-        <w:t xml:space="preserve"> Alle konkreten DAO Implementierungen beinhalten, welche von IDaoProviderFactory signiert werden. Wie intern die Instanziierung der DAOs gehandhabt wird obliegt der verwendeten Implementierung.</w:t>
+        <w:t xml:space="preserve"> Alle konkreten DAO Implementierungen beinhalten, welche von </w:t>
+      </w:r>
+      <w:proofErr w:type="spellStart"/>
+      <w:r>
+        <w:rPr>
+          <w:sz w:val="21"/>
+        </w:rPr>
+        <w:t>IDaoProviderFactory</w:t>
+      </w:r>
+      <w:proofErr w:type="spellEnd"/>
+      <w:r>
+        <w:rPr>
+          <w:sz w:val="21"/>
+        </w:rPr>
+        <w:t xml:space="preserve"> signiert werden. Wie intern die Instanziierung der DAOs gehandhabt wird obliegt der verwendeten Implementierung.</w:t>
       </w:r>
     </w:p>
     <w:p>
@@ -1368,21 +1892,67 @@
       <w:pPr>
         <w:pStyle w:val="berschrift1"/>
       </w:pPr>
+      <w:proofErr w:type="spellStart"/>
+      <w:proofErr w:type="gramStart"/>
       <w:r>
         <w:t>UFO.Server.Dal.Dummy</w:t>
       </w:r>
-    </w:p>
-    <w:p>
-      <w:pPr>
-        <w:rPr>
-          <w:sz w:val="21"/>
-        </w:rPr>
-      </w:pPr>
-      <w:r>
-        <w:rPr>
-          <w:sz w:val="21"/>
-        </w:rPr>
-        <w:t>Für die erste Implementierung wurde ein Dummy Assembly erstellt, welches von der IDaoProviderFactory ableitet und demonstrativ den Wechsel der Assemblies veranschaulichen soll.</w:t>
+      <w:proofErr w:type="spellEnd"/>
+      <w:proofErr w:type="gramEnd"/>
+    </w:p>
+    <w:p>
+      <w:pPr>
+        <w:rPr>
+          <w:sz w:val="21"/>
+        </w:rPr>
+      </w:pPr>
+      <w:r>
+        <w:rPr>
+          <w:sz w:val="21"/>
+        </w:rPr>
+        <w:t xml:space="preserve">Für die erste Implementierung wurde ein Dummy </w:t>
+      </w:r>
+      <w:proofErr w:type="spellStart"/>
+      <w:r>
+        <w:rPr>
+          <w:sz w:val="21"/>
+        </w:rPr>
+        <w:t>Assembly</w:t>
+      </w:r>
+      <w:proofErr w:type="spellEnd"/>
+      <w:r>
+        <w:rPr>
+          <w:sz w:val="21"/>
+        </w:rPr>
+        <w:t xml:space="preserve"> erstellt, welches von der </w:t>
+      </w:r>
+      <w:proofErr w:type="spellStart"/>
+      <w:r>
+        <w:rPr>
+          <w:sz w:val="21"/>
+        </w:rPr>
+        <w:t>IDaoProviderFactory</w:t>
+      </w:r>
+      <w:proofErr w:type="spellEnd"/>
+      <w:r>
+        <w:rPr>
+          <w:sz w:val="21"/>
+        </w:rPr>
+        <w:t xml:space="preserve"> ableitet und demonstrativ den Wechsel der </w:t>
+      </w:r>
+      <w:proofErr w:type="spellStart"/>
+      <w:r>
+        <w:rPr>
+          <w:sz w:val="21"/>
+        </w:rPr>
+        <w:t>Assemblies</w:t>
+      </w:r>
+      <w:proofErr w:type="spellEnd"/>
+      <w:r>
+        <w:rPr>
+          <w:sz w:val="21"/>
+        </w:rPr>
+        <w:t xml:space="preserve"> veranschaulichen soll.</w:t>
       </w:r>
       <w:r>
         <w:rPr>
@@ -1395,12 +1965,16 @@
       <w:pPr>
         <w:pStyle w:val="berschrift1"/>
       </w:pPr>
+      <w:proofErr w:type="spellStart"/>
+      <w:proofErr w:type="gramStart"/>
       <w:r>
         <w:t>UFO.Server.Dal.</w:t>
       </w:r>
       <w:r>
         <w:t>MySQL</w:t>
       </w:r>
+      <w:proofErr w:type="spellEnd"/>
+      <w:proofErr w:type="gramEnd"/>
     </w:p>
     <w:p>
       <w:pPr>
@@ -1473,40 +2047,224 @@
         <w:rPr>
           <w:sz w:val="21"/>
         </w:rPr>
-        <w:t>Im UFO.Server.Dal.Common befindet sich eine abstrakte Klasse ADbCommProvider, welche die Basisklasse für eine gemeinsame Datenbankkommunikation darstellt. In diesem werden nur abstrakte Klassen wie DbConnection, DbCommand usw. (Klassen des .NET Frameworks) verwendet und des weiteren bietet diese abstrakte Methode, welche von den konkreten Technologien wie Beispielsweise die MySQL-Adaptoren implementiert werden können.</w:t>
-      </w:r>
-    </w:p>
-    <w:p>
-      <w:pPr>
-        <w:rPr>
-          <w:sz w:val="21"/>
-        </w:rPr>
-      </w:pPr>
-    </w:p>
-    <w:p>
-      <w:pPr>
-        <w:rPr>
-          <w:sz w:val="21"/>
-        </w:rPr>
-      </w:pPr>
-      <w:r>
-        <w:rPr>
-          <w:sz w:val="21"/>
-        </w:rPr>
-        <w:t>Das Basiskonzept der DAOs beruht auf ein gemeinsamen Responseobjekt, welches als Wrapper für das eigentliche Rückgabeobjekt dient. Dieses bietet zusätzliche Metainformationen und Funktionalitäten.</w:t>
-      </w:r>
-    </w:p>
-    <w:p>
-      <w:pPr>
-        <w:rPr>
-          <w:sz w:val="21"/>
-        </w:rPr>
-      </w:pPr>
-      <w:r>
-        <w:rPr>
-          <w:sz w:val="21"/>
-        </w:rPr>
-        <w:t>Es wurde nach dem Fluetinterface Modell nachempfunden. Das heißt, das Methoden wie OnSuccessful und OnFailure auch wiederum DAOResponse Objekte (also sich selbst) retournieren und diese per Chaining aufgerufen werden können.</w:t>
+        <w:t xml:space="preserve">Im </w:t>
+      </w:r>
+      <w:proofErr w:type="spellStart"/>
+      <w:proofErr w:type="gramStart"/>
+      <w:r>
+        <w:rPr>
+          <w:sz w:val="21"/>
+        </w:rPr>
+        <w:t>UFO.Server.Dal.Common</w:t>
+      </w:r>
+      <w:proofErr w:type="spellEnd"/>
+      <w:proofErr w:type="gramEnd"/>
+      <w:r>
+        <w:rPr>
+          <w:sz w:val="21"/>
+        </w:rPr>
+        <w:t xml:space="preserve"> befindet sich eine abstrakte Klasse </w:t>
+      </w:r>
+      <w:proofErr w:type="spellStart"/>
+      <w:r>
+        <w:rPr>
+          <w:sz w:val="21"/>
+        </w:rPr>
+        <w:t>ADbCommProvider</w:t>
+      </w:r>
+      <w:proofErr w:type="spellEnd"/>
+      <w:r>
+        <w:rPr>
+          <w:sz w:val="21"/>
+        </w:rPr>
+        <w:t xml:space="preserve">, welche die Basisklasse für eine gemeinsame Datenbankkommunikation darstellt. In diesem werden nur abstrakte Klassen wie </w:t>
+      </w:r>
+      <w:proofErr w:type="spellStart"/>
+      <w:r>
+        <w:rPr>
+          <w:sz w:val="21"/>
+        </w:rPr>
+        <w:t>DbConnection</w:t>
+      </w:r>
+      <w:proofErr w:type="spellEnd"/>
+      <w:r>
+        <w:rPr>
+          <w:sz w:val="21"/>
+        </w:rPr>
+        <w:t xml:space="preserve">, </w:t>
+      </w:r>
+      <w:proofErr w:type="spellStart"/>
+      <w:r>
+        <w:rPr>
+          <w:sz w:val="21"/>
+        </w:rPr>
+        <w:t>DbCommand</w:t>
+      </w:r>
+      <w:proofErr w:type="spellEnd"/>
+      <w:r>
+        <w:rPr>
+          <w:sz w:val="21"/>
+        </w:rPr>
+        <w:t xml:space="preserve"> usw. (Klassen des .NET Frameworks) verwendet und des </w:t>
+      </w:r>
+      <w:proofErr w:type="gramStart"/>
+      <w:r>
+        <w:rPr>
+          <w:sz w:val="21"/>
+        </w:rPr>
+        <w:t>weiteren</w:t>
+      </w:r>
+      <w:proofErr w:type="gramEnd"/>
+      <w:r>
+        <w:rPr>
+          <w:sz w:val="21"/>
+        </w:rPr>
+        <w:t xml:space="preserve"> bietet diese abstrakte Methode, welche von den konkreten Technologien wie Beispielsweise die MySQL-</w:t>
+      </w:r>
+      <w:proofErr w:type="spellStart"/>
+      <w:r>
+        <w:rPr>
+          <w:sz w:val="21"/>
+        </w:rPr>
+        <w:t>Adaptoren</w:t>
+      </w:r>
+      <w:proofErr w:type="spellEnd"/>
+      <w:r>
+        <w:rPr>
+          <w:sz w:val="21"/>
+        </w:rPr>
+        <w:t xml:space="preserve"> implementiert werden können.</w:t>
+      </w:r>
+    </w:p>
+    <w:p>
+      <w:pPr>
+        <w:rPr>
+          <w:sz w:val="21"/>
+        </w:rPr>
+      </w:pPr>
+    </w:p>
+    <w:p>
+      <w:pPr>
+        <w:rPr>
+          <w:sz w:val="21"/>
+        </w:rPr>
+      </w:pPr>
+      <w:r>
+        <w:rPr>
+          <w:sz w:val="21"/>
+        </w:rPr>
+        <w:t xml:space="preserve">Das Basiskonzept der DAOs beruht auf </w:t>
+      </w:r>
+      <w:proofErr w:type="gramStart"/>
+      <w:r>
+        <w:rPr>
+          <w:sz w:val="21"/>
+        </w:rPr>
+        <w:t>ein gemeinsamen Responseobjekt</w:t>
+      </w:r>
+      <w:proofErr w:type="gramEnd"/>
+      <w:r>
+        <w:rPr>
+          <w:sz w:val="21"/>
+        </w:rPr>
+        <w:t>, welches als Wrapper für das eigentliche Rückgabeobjekt dient. Dieses bietet zusätzliche Metainformationen und Funktionalitäten.</w:t>
+      </w:r>
+    </w:p>
+    <w:p>
+      <w:pPr>
+        <w:rPr>
+          <w:sz w:val="21"/>
+        </w:rPr>
+      </w:pPr>
+      <w:r>
+        <w:rPr>
+          <w:sz w:val="21"/>
+        </w:rPr>
+        <w:t xml:space="preserve">Es wurde nach dem </w:t>
+      </w:r>
+      <w:proofErr w:type="spellStart"/>
+      <w:r>
+        <w:rPr>
+          <w:sz w:val="21"/>
+        </w:rPr>
+        <w:t>Fluetinterface</w:t>
+      </w:r>
+      <w:proofErr w:type="spellEnd"/>
+      <w:r>
+        <w:rPr>
+          <w:sz w:val="21"/>
+        </w:rPr>
+        <w:t xml:space="preserve"> Modell nachempfunden. Das heißt, </w:t>
+      </w:r>
+      <w:proofErr w:type="gramStart"/>
+      <w:r>
+        <w:rPr>
+          <w:sz w:val="21"/>
+        </w:rPr>
+        <w:t>das</w:t>
+      </w:r>
+      <w:proofErr w:type="gramEnd"/>
+      <w:r>
+        <w:rPr>
+          <w:sz w:val="21"/>
+        </w:rPr>
+        <w:t xml:space="preserve"> Methoden wie </w:t>
+      </w:r>
+      <w:proofErr w:type="spellStart"/>
+      <w:r>
+        <w:rPr>
+          <w:sz w:val="21"/>
+        </w:rPr>
+        <w:t>OnSuccessful</w:t>
+      </w:r>
+      <w:proofErr w:type="spellEnd"/>
+      <w:r>
+        <w:rPr>
+          <w:sz w:val="21"/>
+        </w:rPr>
+        <w:t xml:space="preserve"> und </w:t>
+      </w:r>
+      <w:proofErr w:type="spellStart"/>
+      <w:r>
+        <w:rPr>
+          <w:sz w:val="21"/>
+        </w:rPr>
+        <w:t>OnFailure</w:t>
+      </w:r>
+      <w:proofErr w:type="spellEnd"/>
+      <w:r>
+        <w:rPr>
+          <w:sz w:val="21"/>
+        </w:rPr>
+        <w:t xml:space="preserve"> auch wiederum </w:t>
+      </w:r>
+      <w:proofErr w:type="spellStart"/>
+      <w:r>
+        <w:rPr>
+          <w:sz w:val="21"/>
+        </w:rPr>
+        <w:t>DAOResponse</w:t>
+      </w:r>
+      <w:proofErr w:type="spellEnd"/>
+      <w:r>
+        <w:rPr>
+          <w:sz w:val="21"/>
+        </w:rPr>
+        <w:t xml:space="preserve"> Objekte (also sich selbst) retournieren und diese per </w:t>
+      </w:r>
+      <w:proofErr w:type="spellStart"/>
+      <w:r>
+        <w:rPr>
+          <w:sz w:val="21"/>
+        </w:rPr>
+        <w:t>Chaining</w:t>
+      </w:r>
+      <w:proofErr w:type="spellEnd"/>
+      <w:r>
+        <w:rPr>
+          <w:sz w:val="21"/>
+        </w:rPr>
+        <w:t xml:space="preserve"> aufgerufen werden können.</w:t>
       </w:r>
     </w:p>
     <w:p>
@@ -1588,20 +2346,62 @@
         <w:rPr>
           <w:sz w:val="21"/>
         </w:rPr>
-        <w:t>Möglich ist diese Aufruffolge nur, weil keine der DAO Methoden eine Exception im Fehlerfall wirft.</w:t>
-      </w:r>
-    </w:p>
-    <w:p>
-      <w:pPr>
-        <w:rPr>
-          <w:sz w:val="21"/>
-        </w:rPr>
-      </w:pPr>
-      <w:r>
-        <w:rPr>
-          <w:sz w:val="21"/>
-        </w:rPr>
-        <w:t xml:space="preserve">Die Fehler werden durch das oben erwähnte Attribut (DaoExceptionHandlerAttribute) abgefangen und in ein DAOResponse Objekt gepackt und </w:t>
+        <w:t xml:space="preserve">Möglich ist diese Aufruffolge nur, weil keine der DAO Methoden eine </w:t>
+      </w:r>
+      <w:proofErr w:type="spellStart"/>
+      <w:r>
+        <w:rPr>
+          <w:sz w:val="21"/>
+        </w:rPr>
+        <w:t>Exception</w:t>
+      </w:r>
+      <w:proofErr w:type="spellEnd"/>
+      <w:r>
+        <w:rPr>
+          <w:sz w:val="21"/>
+        </w:rPr>
+        <w:t xml:space="preserve"> im Fehlerfall wirft.</w:t>
+      </w:r>
+    </w:p>
+    <w:p>
+      <w:pPr>
+        <w:rPr>
+          <w:sz w:val="21"/>
+        </w:rPr>
+      </w:pPr>
+      <w:r>
+        <w:rPr>
+          <w:sz w:val="21"/>
+        </w:rPr>
+        <w:t>Die Fehler werden durch das oben erwähnte Attribut (</w:t>
+      </w:r>
+      <w:proofErr w:type="spellStart"/>
+      <w:r>
+        <w:rPr>
+          <w:sz w:val="21"/>
+        </w:rPr>
+        <w:t>DaoExceptionHandlerAttribute</w:t>
+      </w:r>
+      <w:proofErr w:type="spellEnd"/>
+      <w:r>
+        <w:rPr>
+          <w:sz w:val="21"/>
+        </w:rPr>
+        <w:t xml:space="preserve">) abgefangen und in ein </w:t>
+      </w:r>
+      <w:proofErr w:type="spellStart"/>
+      <w:r>
+        <w:rPr>
+          <w:sz w:val="21"/>
+        </w:rPr>
+        <w:t>DAOResponse</w:t>
+      </w:r>
+      <w:proofErr w:type="spellEnd"/>
+      <w:r>
+        <w:rPr>
+          <w:sz w:val="21"/>
+        </w:rPr>
+        <w:t xml:space="preserve"> Objekt gepackt und </w:t>
       </w:r>
       <w:r>
         <w:rPr>
@@ -1626,8 +2426,16 @@
         <w:rPr>
           <w:sz w:val="21"/>
         </w:rPr>
-        <w:t>Die DAOResponses</w:t>
-      </w:r>
+        <w:t xml:space="preserve">Die </w:t>
+      </w:r>
+      <w:proofErr w:type="spellStart"/>
+      <w:r>
+        <w:rPr>
+          <w:sz w:val="21"/>
+        </w:rPr>
+        <w:t>DAOResponses</w:t>
+      </w:r>
+      <w:proofErr w:type="spellEnd"/>
       <w:r>
         <w:rPr>
           <w:sz w:val="21"/>
@@ -1662,7 +2470,28 @@
         <w:rPr>
           <w:sz w:val="21"/>
         </w:rPr>
-        <w:t xml:space="preserve"> einen StatusCode (Success</w:t>
+        <w:t xml:space="preserve"> einen </w:t>
+      </w:r>
+      <w:proofErr w:type="spellStart"/>
+      <w:r>
+        <w:rPr>
+          <w:sz w:val="21"/>
+        </w:rPr>
+        <w:t>StatusCode</w:t>
+      </w:r>
+      <w:proofErr w:type="spellEnd"/>
+      <w:r>
+        <w:rPr>
+          <w:sz w:val="21"/>
+        </w:rPr>
+        <w:t xml:space="preserve"> (</w:t>
+      </w:r>
+      <w:proofErr w:type="spellStart"/>
+      <w:r>
+        <w:rPr>
+          <w:sz w:val="21"/>
+        </w:rPr>
+        <w:t>Success</w:t>
       </w:r>
       <w:r>
         <w:rPr>
@@ -1670,11 +2499,19 @@
         </w:rPr>
         <w:t>ful</w:t>
       </w:r>
-      <w:r>
-        <w:rPr>
-          <w:sz w:val="21"/>
-        </w:rPr>
-        <w:t>, Fail</w:t>
+      <w:proofErr w:type="spellEnd"/>
+      <w:r>
+        <w:rPr>
+          <w:sz w:val="21"/>
+        </w:rPr>
+        <w:t xml:space="preserve">, </w:t>
+      </w:r>
+      <w:proofErr w:type="spellStart"/>
+      <w:r>
+        <w:rPr>
+          <w:sz w:val="21"/>
+        </w:rPr>
+        <w:t>Fail</w:t>
       </w:r>
       <w:r>
         <w:rPr>
@@ -1682,11 +2519,19 @@
         </w:rPr>
         <w:t>ed</w:t>
       </w:r>
-      <w:r>
-        <w:rPr>
-          <w:sz w:val="21"/>
-        </w:rPr>
-        <w:t>, Empty</w:t>
+      <w:proofErr w:type="spellEnd"/>
+      <w:r>
+        <w:rPr>
+          <w:sz w:val="21"/>
+        </w:rPr>
+        <w:t xml:space="preserve">, </w:t>
+      </w:r>
+      <w:proofErr w:type="spellStart"/>
+      <w:r>
+        <w:rPr>
+          <w:sz w:val="21"/>
+        </w:rPr>
+        <w:t>Empty</w:t>
       </w:r>
       <w:r>
         <w:rPr>
@@ -1694,17 +2539,40 @@
         </w:rPr>
         <w:t>Result</w:t>
       </w:r>
-      <w:r>
-        <w:rPr>
-          <w:sz w:val="21"/>
-        </w:rPr>
-        <w:t>) gegebenenfalls auch eine Exception</w:t>
-      </w:r>
-      <w:r>
-        <w:rPr>
-          <w:sz w:val="21"/>
-        </w:rPr>
-        <w:t xml:space="preserve"> und einer Exception Message</w:t>
+      <w:proofErr w:type="spellEnd"/>
+      <w:r>
+        <w:rPr>
+          <w:sz w:val="21"/>
+        </w:rPr>
+        <w:t xml:space="preserve">) gegebenenfalls auch eine </w:t>
+      </w:r>
+      <w:proofErr w:type="spellStart"/>
+      <w:r>
+        <w:rPr>
+          <w:sz w:val="21"/>
+        </w:rPr>
+        <w:t>Exception</w:t>
+      </w:r>
+      <w:proofErr w:type="spellEnd"/>
+      <w:r>
+        <w:rPr>
+          <w:sz w:val="21"/>
+        </w:rPr>
+        <w:t xml:space="preserve"> und einer </w:t>
+      </w:r>
+      <w:proofErr w:type="spellStart"/>
+      <w:r>
+        <w:rPr>
+          <w:sz w:val="21"/>
+        </w:rPr>
+        <w:t>Exception</w:t>
+      </w:r>
+      <w:proofErr w:type="spellEnd"/>
+      <w:r>
+        <w:rPr>
+          <w:sz w:val="21"/>
+        </w:rPr>
+        <w:t xml:space="preserve"> Message</w:t>
       </w:r>
       <w:r>
         <w:rPr>
@@ -1753,7 +2621,35 @@
         <w:rPr>
           <w:sz w:val="21"/>
         </w:rPr>
-        <w:t>Die Exception werden an einer zentralen Stelle behandelt Anstelle von laufenden try-catch Blöcken.</w:t>
+        <w:t xml:space="preserve">Die </w:t>
+      </w:r>
+      <w:proofErr w:type="spellStart"/>
+      <w:r>
+        <w:rPr>
+          <w:sz w:val="21"/>
+        </w:rPr>
+        <w:t>Exception</w:t>
+      </w:r>
+      <w:proofErr w:type="spellEnd"/>
+      <w:r>
+        <w:rPr>
+          <w:sz w:val="21"/>
+        </w:rPr>
+        <w:t xml:space="preserve"> werden an einer zentralen Stelle behandelt Anstelle von laufenden </w:t>
+      </w:r>
+      <w:proofErr w:type="spellStart"/>
+      <w:r>
+        <w:rPr>
+          <w:sz w:val="21"/>
+        </w:rPr>
+        <w:t>try</w:t>
+      </w:r>
+      <w:proofErr w:type="spellEnd"/>
+      <w:r>
+        <w:rPr>
+          <w:sz w:val="21"/>
+        </w:rPr>
+        <w:t>-catch Blöcken.</w:t>
       </w:r>
     </w:p>
     <w:p>
@@ -1819,12 +2715,16 @@
       <w:pPr>
         <w:pStyle w:val="berschrift1"/>
       </w:pPr>
+      <w:proofErr w:type="spellStart"/>
+      <w:proofErr w:type="gramStart"/>
       <w:r>
         <w:t>UFO.Server.Dal.</w:t>
       </w:r>
       <w:r>
         <w:t>Common</w:t>
       </w:r>
+      <w:proofErr w:type="spellEnd"/>
+      <w:proofErr w:type="gramEnd"/>
     </w:p>
     <w:p>
       <w:pPr>
@@ -1890,6 +2790,7 @@
         </w:rPr>
         <w:t xml:space="preserve"> nicht direkt vom </w:t>
       </w:r>
+      <w:proofErr w:type="spellStart"/>
       <w:r>
         <w:rPr>
           <w:sz w:val="21"/>
@@ -1900,7 +2801,14 @@
         <w:rPr>
           <w:sz w:val="21"/>
         </w:rPr>
-        <w:t xml:space="preserve">CommonDao Interface instanziiert, sondern es gibt für jedes DAO </w:t>
+        <w:t>CommonDao</w:t>
+      </w:r>
+      <w:proofErr w:type="spellEnd"/>
+      <w:r>
+        <w:rPr>
+          <w:sz w:val="21"/>
+        </w:rPr>
+        <w:t xml:space="preserve"> Interface instanziiert, sondern es gibt für jedes DAO </w:t>
       </w:r>
       <w:r>
         <w:rPr>
@@ -1912,7 +2820,21 @@
         <w:rPr>
           <w:sz w:val="21"/>
         </w:rPr>
-        <w:t xml:space="preserve">ein eigenes Interface, welches von ICommonDao erbt. </w:t>
+        <w:t xml:space="preserve">ein eigenes Interface, welches von </w:t>
+      </w:r>
+      <w:proofErr w:type="spellStart"/>
+      <w:r>
+        <w:rPr>
+          <w:sz w:val="21"/>
+        </w:rPr>
+        <w:t>ICommonDao</w:t>
+      </w:r>
+      <w:proofErr w:type="spellEnd"/>
+      <w:r>
+        <w:rPr>
+          <w:sz w:val="21"/>
+        </w:rPr>
+        <w:t xml:space="preserve"> erbt. </w:t>
       </w:r>
     </w:p>
     <w:p>
@@ -1945,7 +2867,21 @@
         <w:rPr>
           <w:sz w:val="21"/>
         </w:rPr>
-        <w:t>Ein konkretes Beispiel hierfür wäre die GetById Methoden, welche unterschiedliche Parameterdatentypen entgegennehmen.</w:t>
+        <w:t xml:space="preserve">Ein konkretes Beispiel hierfür wäre die </w:t>
+      </w:r>
+      <w:proofErr w:type="spellStart"/>
+      <w:r>
+        <w:rPr>
+          <w:sz w:val="21"/>
+        </w:rPr>
+        <w:t>GetById</w:t>
+      </w:r>
+      <w:proofErr w:type="spellEnd"/>
+      <w:r>
+        <w:rPr>
+          <w:sz w:val="21"/>
+        </w:rPr>
+        <w:t xml:space="preserve"> Methoden, welche unterschiedliche Parameterdatentypen entgegennehmen.</w:t>
       </w:r>
     </w:p>
     <w:p>
@@ -1970,7 +2906,49 @@
         <w:rPr>
           <w:sz w:val="21"/>
         </w:rPr>
-        <w:t xml:space="preserve"> die CategoryId vom Typ „string“ wohingegen die LocationId vom Typ „Integer“ ist. Desweitern stehen dem </w:t>
+        <w:t xml:space="preserve"> die </w:t>
+      </w:r>
+      <w:proofErr w:type="spellStart"/>
+      <w:r>
+        <w:rPr>
+          <w:sz w:val="21"/>
+        </w:rPr>
+        <w:t>CategoryId</w:t>
+      </w:r>
+      <w:proofErr w:type="spellEnd"/>
+      <w:r>
+        <w:rPr>
+          <w:sz w:val="21"/>
+        </w:rPr>
+        <w:t xml:space="preserve"> vom Typ „</w:t>
+      </w:r>
+      <w:proofErr w:type="spellStart"/>
+      <w:r>
+        <w:rPr>
+          <w:sz w:val="21"/>
+        </w:rPr>
+        <w:t>string</w:t>
+      </w:r>
+      <w:proofErr w:type="spellEnd"/>
+      <w:r>
+        <w:rPr>
+          <w:sz w:val="21"/>
+        </w:rPr>
+        <w:t xml:space="preserve">“ wohingegen die </w:t>
+      </w:r>
+      <w:proofErr w:type="spellStart"/>
+      <w:r>
+        <w:rPr>
+          <w:sz w:val="21"/>
+        </w:rPr>
+        <w:t>LocationId</w:t>
+      </w:r>
+      <w:proofErr w:type="spellEnd"/>
+      <w:r>
+        <w:rPr>
+          <w:sz w:val="21"/>
+        </w:rPr>
+        <w:t xml:space="preserve"> vom Typ „Integer“ ist. Desweitern stehen dem </w:t>
       </w:r>
       <w:r>
         <w:rPr>
@@ -2013,7 +2991,49 @@
         <w:rPr>
           <w:sz w:val="21"/>
         </w:rPr>
-        <w:t xml:space="preserve">Die Methode SelectWhere&lt;T&gt; wird derzeit intern in der MySql Implementierung über die SelectAll Methode delegiert und verwendet den Lambda Ausdruck „Nur </w:t>
+        <w:t xml:space="preserve">Die Methode </w:t>
+      </w:r>
+      <w:proofErr w:type="spellStart"/>
+      <w:r>
+        <w:rPr>
+          <w:sz w:val="21"/>
+        </w:rPr>
+        <w:t>SelectWhere</w:t>
+      </w:r>
+      <w:proofErr w:type="spellEnd"/>
+      <w:r>
+        <w:rPr>
+          <w:sz w:val="21"/>
+        </w:rPr>
+        <w:t xml:space="preserve">&lt;T&gt; wird derzeit intern in der </w:t>
+      </w:r>
+      <w:proofErr w:type="spellStart"/>
+      <w:r>
+        <w:rPr>
+          <w:sz w:val="21"/>
+        </w:rPr>
+        <w:t>MySql</w:t>
+      </w:r>
+      <w:proofErr w:type="spellEnd"/>
+      <w:r>
+        <w:rPr>
+          <w:sz w:val="21"/>
+        </w:rPr>
+        <w:t xml:space="preserve"> Implementierung über die </w:t>
+      </w:r>
+      <w:proofErr w:type="spellStart"/>
+      <w:r>
+        <w:rPr>
+          <w:sz w:val="21"/>
+        </w:rPr>
+        <w:t>SelectAll</w:t>
+      </w:r>
+      <w:proofErr w:type="spellEnd"/>
+      <w:r>
+        <w:rPr>
+          <w:sz w:val="21"/>
+        </w:rPr>
+        <w:t xml:space="preserve"> Methode delegiert und verwendet den Lambda Ausdruck „Nur </w:t>
       </w:r>
       <w:r>
         <w:rPr>
@@ -2055,7 +3075,35 @@
         <w:rPr>
           <w:sz w:val="21"/>
         </w:rPr>
-        <w:t>wurde auf Basis von SelectWhere auch die Extensionmethods erstellt.</w:t>
+        <w:t xml:space="preserve">wurde auf Basis von </w:t>
+      </w:r>
+      <w:proofErr w:type="spellStart"/>
+      <w:r>
+        <w:rPr>
+          <w:sz w:val="21"/>
+        </w:rPr>
+        <w:t>SelectWhere</w:t>
+      </w:r>
+      <w:proofErr w:type="spellEnd"/>
+      <w:r>
+        <w:rPr>
+          <w:sz w:val="21"/>
+        </w:rPr>
+        <w:t xml:space="preserve"> auch die </w:t>
+      </w:r>
+      <w:proofErr w:type="spellStart"/>
+      <w:r>
+        <w:rPr>
+          <w:sz w:val="21"/>
+        </w:rPr>
+        <w:t>Extensionmethods</w:t>
+      </w:r>
+      <w:proofErr w:type="spellEnd"/>
+      <w:r>
+        <w:rPr>
+          <w:sz w:val="21"/>
+        </w:rPr>
+        <w:t xml:space="preserve"> erstellt.</w:t>
       </w:r>
       <w:r>
         <w:rPr>
@@ -2187,20 +3235,48 @@
         <w:rPr>
           <w:sz w:val="21"/>
         </w:rPr>
-        <w:t>In manchen Fällen ist es Vorteilshaft, wenn zu den DAOs Erweiterungen (Extensions) implementiert werden.</w:t>
-      </w:r>
-    </w:p>
-    <w:p>
-      <w:pPr>
-        <w:rPr>
-          <w:sz w:val="21"/>
-        </w:rPr>
-      </w:pPr>
-      <w:r>
-        <w:rPr>
-          <w:sz w:val="21"/>
-        </w:rPr>
-        <w:t>So können Interfaces erweitert werden, ohne diese selbst zu verändern und Extensions sind einfach austauschbar bzw. lassen sich einfach wieder entfernen. Hier werden sie für Methoden verwendet, welche für die Testfälle nützlich sind, aber eventuell bei der nächsten Ausbaustufe des Projekts obsolet werden.</w:t>
+        <w:t>In manchen Fällen ist es Vorteilshaft, wenn zu den DAOs Erweiterungen (</w:t>
+      </w:r>
+      <w:proofErr w:type="spellStart"/>
+      <w:r>
+        <w:rPr>
+          <w:sz w:val="21"/>
+        </w:rPr>
+        <w:t>Extensions</w:t>
+      </w:r>
+      <w:proofErr w:type="spellEnd"/>
+      <w:r>
+        <w:rPr>
+          <w:sz w:val="21"/>
+        </w:rPr>
+        <w:t>) implementiert werden.</w:t>
+      </w:r>
+    </w:p>
+    <w:p>
+      <w:pPr>
+        <w:rPr>
+          <w:sz w:val="21"/>
+        </w:rPr>
+      </w:pPr>
+      <w:r>
+        <w:rPr>
+          <w:sz w:val="21"/>
+        </w:rPr>
+        <w:t xml:space="preserve">So können Interfaces erweitert werden, ohne diese selbst zu verändern und </w:t>
+      </w:r>
+      <w:proofErr w:type="spellStart"/>
+      <w:r>
+        <w:rPr>
+          <w:sz w:val="21"/>
+        </w:rPr>
+        <w:t>Extensions</w:t>
+      </w:r>
+      <w:proofErr w:type="spellEnd"/>
+      <w:r>
+        <w:rPr>
+          <w:sz w:val="21"/>
+        </w:rPr>
+        <w:t xml:space="preserve"> sind einfach austauschbar bzw. lassen sich einfach wieder entfernen. Hier werden sie für Methoden verwendet, welche für die Testfälle nützlich sind, aber eventuell bei der nächsten Ausbaustufe des Projekts obsolet werden.</w:t>
       </w:r>
     </w:p>
     <w:p>
@@ -2248,7 +3324,21 @@
         <w:rPr>
           <w:sz w:val="21"/>
         </w:rPr>
-        <w:t xml:space="preserve"> sowie die Klasse BlobData, welche in späterer Folge für die Abbildung von Mediendateien </w:t>
+        <w:t xml:space="preserve"> sowie die Klasse </w:t>
+      </w:r>
+      <w:proofErr w:type="spellStart"/>
+      <w:r>
+        <w:rPr>
+          <w:sz w:val="21"/>
+        </w:rPr>
+        <w:t>BlobData</w:t>
+      </w:r>
+      <w:proofErr w:type="spellEnd"/>
+      <w:r>
+        <w:rPr>
+          <w:sz w:val="21"/>
+        </w:rPr>
+        <w:t xml:space="preserve">, welche in späterer Folge für die Abbildung von Mediendateien </w:t>
       </w:r>
       <w:r>
         <w:rPr>
@@ -2333,6 +3423,7 @@
         </w:rPr>
         <w:t xml:space="preserve">Außerdem wird die Klasse </w:t>
       </w:r>
+      <w:proofErr w:type="spellStart"/>
       <w:r>
         <w:rPr>
           <w:b/>
@@ -2340,6 +3431,7 @@
         </w:rPr>
         <w:t>Crypto</w:t>
       </w:r>
+      <w:proofErr w:type="spellEnd"/>
       <w:r>
         <w:rPr>
           <w:sz w:val="21"/>
@@ -2387,13 +3479,27 @@
         <w:rPr>
           <w:sz w:val="21"/>
         </w:rPr>
-        <w:t xml:space="preserve"> einen Klartext Stringw</w:t>
-      </w:r>
-      <w:r>
-        <w:rPr>
-          <w:sz w:val="21"/>
-        </w:rPr>
-        <w:t>ert in eine</w:t>
+        <w:t xml:space="preserve"> einen Klartext </w:t>
+      </w:r>
+      <w:proofErr w:type="spellStart"/>
+      <w:r>
+        <w:rPr>
+          <w:sz w:val="21"/>
+        </w:rPr>
+        <w:t>Stringw</w:t>
+      </w:r>
+      <w:r>
+        <w:rPr>
+          <w:sz w:val="21"/>
+        </w:rPr>
+        <w:t>ert</w:t>
+      </w:r>
+      <w:proofErr w:type="spellEnd"/>
+      <w:r>
+        <w:rPr>
+          <w:sz w:val="21"/>
+        </w:rPr>
+        <w:t xml:space="preserve"> in eine</w:t>
       </w:r>
       <w:r>
         <w:rPr>
@@ -2426,6 +3532,7 @@
         </w:rPr>
         <w:t xml:space="preserve">Die zweite Methode vergleicht den neu berechneten </w:t>
       </w:r>
+      <w:proofErr w:type="spellStart"/>
       <w:r>
         <w:rPr>
           <w:sz w:val="21"/>
@@ -2436,7 +3543,14 @@
         <w:rPr>
           <w:sz w:val="21"/>
         </w:rPr>
-        <w:t>ode mit dem aus der Datenbank.</w:t>
+        <w:t>ode</w:t>
+      </w:r>
+      <w:proofErr w:type="spellEnd"/>
+      <w:r>
+        <w:rPr>
+          <w:sz w:val="21"/>
+        </w:rPr>
+        <w:t xml:space="preserve"> mit dem aus der Datenbank.</w:t>
       </w:r>
     </w:p>
     <w:p>
@@ -2452,7 +3566,23 @@
         <w:rPr>
           <w:sz w:val="21"/>
         </w:rPr>
-        <w:t>Für diese Funktionalität werden Methoden aus dem .NET-Framework (System.Security.Cryptography) verwendet.</w:t>
+        <w:t>Für diese Funktionalität werden Methoden aus dem .NET-Framework (</w:t>
+      </w:r>
+      <w:proofErr w:type="spellStart"/>
+      <w:proofErr w:type="gramStart"/>
+      <w:r>
+        <w:rPr>
+          <w:sz w:val="21"/>
+        </w:rPr>
+        <w:t>System.Security.Cryptography</w:t>
+      </w:r>
+      <w:proofErr w:type="spellEnd"/>
+      <w:proofErr w:type="gramEnd"/>
+      <w:r>
+        <w:rPr>
+          <w:sz w:val="21"/>
+        </w:rPr>
+        <w:t>) verwendet.</w:t>
       </w:r>
     </w:p>
     <w:p>
@@ -2466,6 +3596,18 @@
           <w:sz w:val="21"/>
         </w:rPr>
         <w:br w:type="page"/>
+      </w:r>
+    </w:p>
+    <w:p>
+      <w:pPr>
+        <w:pStyle w:val="berschrift1"/>
+      </w:pPr>
+      <w:r>
+        <w:lastRenderedPageBreak/>
+        <w:t>2</w:t>
+      </w:r>
+      <w:r>
+        <w:t>.Ausbaustufe</w:t>
       </w:r>
     </w:p>
     <w:p>
@@ -2477,6 +3619,1014 @@
           <w:sz w:val="21"/>
         </w:rPr>
       </w:pPr>
+    </w:p>
+    <w:p>
+      <w:pPr>
+        <w:pStyle w:val="berschrift1"/>
+      </w:pPr>
+      <w:r>
+        <w:t xml:space="preserve">Business </w:t>
+      </w:r>
+      <w:proofErr w:type="spellStart"/>
+      <w:r>
+        <w:t>Logic</w:t>
+      </w:r>
+      <w:proofErr w:type="spellEnd"/>
+      <w:r>
+        <w:t xml:space="preserve"> Layer</w:t>
+      </w:r>
+    </w:p>
+    <w:p>
+      <w:pPr>
+        <w:tabs>
+          <w:tab w:val="right" w:pos="10460"/>
+        </w:tabs>
+        <w:rPr>
+          <w:sz w:val="21"/>
+        </w:rPr>
+      </w:pPr>
+    </w:p>
+    <w:p>
+      <w:pPr>
+        <w:tabs>
+          <w:tab w:val="right" w:pos="10460"/>
+        </w:tabs>
+        <w:rPr>
+          <w:sz w:val="21"/>
+        </w:rPr>
+      </w:pPr>
+    </w:p>
+    <w:p>
+      <w:pPr>
+        <w:tabs>
+          <w:tab w:val="right" w:pos="10460"/>
+        </w:tabs>
+        <w:rPr>
+          <w:sz w:val="21"/>
+        </w:rPr>
+      </w:pPr>
+      <w:r>
+        <w:rPr>
+          <w:sz w:val="21"/>
+        </w:rPr>
+        <w:pict w14:anchorId="2BAF090D">
+          <v:shapetype id="_x0000_t75" coordsize="21600,21600" o:spt="75" o:preferrelative="t" path="m@4@5l@4@11@9@11@9@5xe" filled="f" stroked="f">
+            <v:stroke joinstyle="miter"/>
+            <v:formulas>
+              <v:f eqn="if lineDrawn pixelLineWidth 0"/>
+              <v:f eqn="sum @0 1 0"/>
+              <v:f eqn="sum 0 0 @1"/>
+              <v:f eqn="prod @2 1 2"/>
+              <v:f eqn="prod @3 21600 pixelWidth"/>
+              <v:f eqn="prod @3 21600 pixelHeight"/>
+              <v:f eqn="sum @0 0 1"/>
+              <v:f eqn="prod @6 1 2"/>
+              <v:f eqn="prod @7 21600 pixelWidth"/>
+              <v:f eqn="sum @8 21600 0"/>
+              <v:f eqn="prod @7 21600 pixelHeight"/>
+              <v:f eqn="sum @10 21600 0"/>
+            </v:formulas>
+            <v:path o:extrusionok="f" gradientshapeok="t" o:connecttype="rect"/>
+            <o:lock v:ext="edit" aspectratio="t"/>
+          </v:shapetype>
+          <v:shape id="_x0000_i1058" type="#_x0000_t75" style="width:340.65pt;height:420.7pt">
+            <v:imagedata r:id="rId18" o:title="bllviewaccess"/>
+          </v:shape>
+        </w:pict>
+      </w:r>
+    </w:p>
+    <w:p>
+      <w:pPr>
+        <w:tabs>
+          <w:tab w:val="right" w:pos="10460"/>
+        </w:tabs>
+        <w:rPr>
+          <w:sz w:val="21"/>
+        </w:rPr>
+      </w:pPr>
+      <w:r>
+        <w:rPr>
+          <w:sz w:val="21"/>
+        </w:rPr>
+        <w:t>Die Domänenklassen</w:t>
+      </w:r>
+      <w:r>
+        <w:rPr>
+          <w:sz w:val="21"/>
+        </w:rPr>
+        <w:t xml:space="preserve"> wurden dahingehend erweitert, ein </w:t>
+      </w:r>
+      <w:proofErr w:type="spellStart"/>
+      <w:r>
+        <w:rPr>
+          <w:sz w:val="21"/>
+        </w:rPr>
+        <w:t>Sessionhandling</w:t>
+      </w:r>
+      <w:proofErr w:type="spellEnd"/>
+      <w:r>
+        <w:rPr>
+          <w:sz w:val="21"/>
+        </w:rPr>
+        <w:t xml:space="preserve"> zu unterstützen. Hierfür wird die Klasse </w:t>
+      </w:r>
+      <w:proofErr w:type="spellStart"/>
+      <w:r>
+        <w:rPr>
+          <w:sz w:val="21"/>
+        </w:rPr>
+        <w:t>SessionToken</w:t>
+      </w:r>
+      <w:proofErr w:type="spellEnd"/>
+      <w:r>
+        <w:rPr>
+          <w:sz w:val="21"/>
+        </w:rPr>
+        <w:t xml:space="preserve"> als Transportobjekt verwendet. Hierfür muss der Client an den Server einen Request mit den Authentifizierungsdaten senden und erhält bei einem gültigen Request ein </w:t>
+      </w:r>
+      <w:proofErr w:type="spellStart"/>
+      <w:r>
+        <w:rPr>
+          <w:sz w:val="21"/>
+        </w:rPr>
+        <w:t>Sessionobjekt</w:t>
+      </w:r>
+      <w:proofErr w:type="spellEnd"/>
+      <w:r>
+        <w:rPr>
+          <w:sz w:val="21"/>
+        </w:rPr>
+        <w:t>.</w:t>
+      </w:r>
+    </w:p>
+    <w:p>
+      <w:pPr>
+        <w:tabs>
+          <w:tab w:val="right" w:pos="10460"/>
+        </w:tabs>
+        <w:rPr>
+          <w:sz w:val="21"/>
+        </w:rPr>
+      </w:pPr>
+      <w:r>
+        <w:rPr>
+          <w:sz w:val="21"/>
+        </w:rPr>
+        <w:t xml:space="preserve">In Voraussicht auf die dritte Ausbaustufe und zu übungszwecken wurde bereits hierfür ein Webservice implementiert. Um Daten über das Webservice austauschen zu können, wurde das </w:t>
+      </w:r>
+      <w:proofErr w:type="spellStart"/>
+      <w:r>
+        <w:rPr>
+          <w:sz w:val="21"/>
+        </w:rPr>
+        <w:t>PagingData</w:t>
+      </w:r>
+      <w:proofErr w:type="spellEnd"/>
+      <w:r>
+        <w:rPr>
+          <w:sz w:val="21"/>
+        </w:rPr>
+        <w:t xml:space="preserve"> Objekt angelegt, damit die maximale Payload limitiert wird. Des Weiteren besitzen Webservices auch eine maximale Message Größe.</w:t>
+      </w:r>
+    </w:p>
+    <w:p>
+      <w:pPr>
+        <w:tabs>
+          <w:tab w:val="right" w:pos="10460"/>
+        </w:tabs>
+        <w:rPr>
+          <w:sz w:val="21"/>
+        </w:rPr>
+      </w:pPr>
+    </w:p>
+    <w:p>
+      <w:pPr>
+        <w:tabs>
+          <w:tab w:val="right" w:pos="10460"/>
+        </w:tabs>
+        <w:rPr>
+          <w:sz w:val="21"/>
+        </w:rPr>
+      </w:pPr>
+      <w:r>
+        <w:rPr>
+          <w:sz w:val="21"/>
+        </w:rPr>
+        <w:t xml:space="preserve">Die im folgenden Diagramm ersichtlich, leiten alle Domänenklassen von </w:t>
+      </w:r>
+      <w:proofErr w:type="spellStart"/>
+      <w:r>
+        <w:rPr>
+          <w:sz w:val="21"/>
+        </w:rPr>
+        <w:t>D</w:t>
+      </w:r>
+      <w:r>
+        <w:rPr>
+          <w:sz w:val="21"/>
+        </w:rPr>
+        <w:t>omainObject</w:t>
+      </w:r>
+      <w:proofErr w:type="spellEnd"/>
+      <w:r>
+        <w:rPr>
+          <w:sz w:val="21"/>
+        </w:rPr>
+        <w:t xml:space="preserve"> ab. Der Grund hierfür wird im nachfolgenden Kapitel näher erläutert.</w:t>
+      </w:r>
+      <w:r>
+        <w:rPr>
+          <w:sz w:val="21"/>
+        </w:rPr>
+        <w:t xml:space="preserve"> </w:t>
+      </w:r>
+    </w:p>
+    <w:p>
+      <w:pPr>
+        <w:tabs>
+          <w:tab w:val="right" w:pos="10460"/>
+        </w:tabs>
+        <w:rPr>
+          <w:sz w:val="21"/>
+        </w:rPr>
+      </w:pPr>
+    </w:p>
+    <w:p>
+      <w:pPr>
+        <w:tabs>
+          <w:tab w:val="right" w:pos="10460"/>
+        </w:tabs>
+        <w:rPr>
+          <w:sz w:val="21"/>
+        </w:rPr>
+      </w:pPr>
+    </w:p>
+    <w:p>
+      <w:pPr>
+        <w:tabs>
+          <w:tab w:val="right" w:pos="10460"/>
+        </w:tabs>
+        <w:rPr>
+          <w:sz w:val="21"/>
+        </w:rPr>
+      </w:pPr>
+    </w:p>
+    <w:p>
+      <w:pPr>
+        <w:tabs>
+          <w:tab w:val="right" w:pos="10460"/>
+        </w:tabs>
+        <w:rPr>
+          <w:sz w:val="21"/>
+        </w:rPr>
+      </w:pPr>
+    </w:p>
+    <w:p>
+      <w:pPr>
+        <w:tabs>
+          <w:tab w:val="right" w:pos="10460"/>
+        </w:tabs>
+        <w:rPr>
+          <w:sz w:val="21"/>
+        </w:rPr>
+      </w:pPr>
+    </w:p>
+    <w:p>
+      <w:pPr>
+        <w:tabs>
+          <w:tab w:val="right" w:pos="10460"/>
+        </w:tabs>
+        <w:rPr>
+          <w:sz w:val="21"/>
+        </w:rPr>
+      </w:pPr>
+    </w:p>
+    <w:p>
+      <w:pPr>
+        <w:tabs>
+          <w:tab w:val="right" w:pos="10460"/>
+        </w:tabs>
+        <w:rPr>
+          <w:rStyle w:val="berschrift1Zchn"/>
+        </w:rPr>
+      </w:pPr>
+      <w:r>
+        <w:rPr>
+          <w:noProof/>
+          <w:sz w:val="21"/>
+          <w:lang w:eastAsia="de-AT"/>
+        </w:rPr>
+        <w:lastRenderedPageBreak/>
+        <w:drawing>
+          <wp:inline distT="0" distB="0" distL="0" distR="0" wp14:anchorId="37CAC4C6" wp14:editId="78EBC48E">
+            <wp:extent cx="6634480" cy="2392045"/>
+            <wp:effectExtent l="0" t="0" r="0" b="8255"/>
+            <wp:docPr id="6" name="Grafik 6" descr="C:\Users\dinum_000\AppData\Local\Microsoft\Windows\INetCache\Content.Word\domainclasses.png"/>
+            <wp:cNvGraphicFramePr>
+              <a:graphicFrameLocks xmlns:a="http://schemas.openxmlformats.org/drawingml/2006/main" noChangeAspect="1"/>
+            </wp:cNvGraphicFramePr>
+            <a:graphic xmlns:a="http://schemas.openxmlformats.org/drawingml/2006/main">
+              <a:graphicData uri="http://schemas.openxmlformats.org/drawingml/2006/picture">
+                <pic:pic xmlns:pic="http://schemas.openxmlformats.org/drawingml/2006/picture">
+                  <pic:nvPicPr>
+                    <pic:cNvPr id="0" name="Picture 59" descr="C:\Users\dinum_000\AppData\Local\Microsoft\Windows\INetCache\Content.Word\domainclasses.png"/>
+                    <pic:cNvPicPr>
+                      <a:picLocks noChangeAspect="1" noChangeArrowheads="1"/>
+                    </pic:cNvPicPr>
+                  </pic:nvPicPr>
+                  <pic:blipFill>
+                    <a:blip r:embed="rId19">
+                      <a:extLst>
+                        <a:ext uri="{28A0092B-C50C-407E-A947-70E740481C1C}">
+                          <a14:useLocalDpi xmlns:a14="http://schemas.microsoft.com/office/drawing/2010/main" val="0"/>
+                        </a:ext>
+                      </a:extLst>
+                    </a:blip>
+                    <a:srcRect/>
+                    <a:stretch>
+                      <a:fillRect/>
+                    </a:stretch>
+                  </pic:blipFill>
+                  <pic:spPr bwMode="auto">
+                    <a:xfrm>
+                      <a:off x="0" y="0"/>
+                      <a:ext cx="6634480" cy="2392045"/>
+                    </a:xfrm>
+                    <a:prstGeom prst="rect">
+                      <a:avLst/>
+                    </a:prstGeom>
+                    <a:noFill/>
+                    <a:ln>
+                      <a:noFill/>
+                    </a:ln>
+                  </pic:spPr>
+                </pic:pic>
+              </a:graphicData>
+            </a:graphic>
+          </wp:inline>
+        </w:drawing>
+      </w:r>
+      <w:r>
+        <w:rPr>
+          <w:rStyle w:val="berschrift1Zchn"/>
+        </w:rPr>
+        <w:t>Webservice</w:t>
+      </w:r>
+    </w:p>
+    <w:p>
+      <w:r>
+        <w:t>Für die Webservice Realisierung wurde WCF verwendet, da sich Client und Server in derselben Technologiesprache C# implementiert sind. Der Webservice verwendet das SOAP</w:t>
+      </w:r>
+      <w:r>
+        <w:t xml:space="preserve"> basierte</w:t>
+      </w:r>
+      <w:r>
+        <w:t xml:space="preserve"> </w:t>
+      </w:r>
+      <w:r>
+        <w:t>Transportprotokoll</w:t>
+      </w:r>
+      <w:r>
+        <w:t xml:space="preserve"> für Kommunikation</w:t>
+      </w:r>
+      <w:r>
+        <w:t>.</w:t>
+      </w:r>
+      <w:r>
+        <w:t xml:space="preserve"> </w:t>
+      </w:r>
+      <w:r>
+        <w:t>D</w:t>
+      </w:r>
+      <w:r>
+        <w:t xml:space="preserve">ie Clientklassen werden vom WSDL (serverseitigem Service) generiert. </w:t>
+      </w:r>
+    </w:p>
+    <w:p>
+      <w:pPr>
+        <w:rPr>
+          <w:noProof/>
+          <w:lang w:eastAsia="de-AT"/>
+        </w:rPr>
+      </w:pPr>
+      <w:r>
+        <w:t>Um eine Abstraktionsschicht zwischen generierten Klassen und den im WPF Client verwendeten Funktionalen Klassen herzustellen, wurde ein Proxy</w:t>
+      </w:r>
+      <w:r>
+        <w:t xml:space="preserve"> </w:t>
+      </w:r>
+      <w:proofErr w:type="spellStart"/>
+      <w:r>
+        <w:t>assembly</w:t>
+      </w:r>
+      <w:proofErr w:type="spellEnd"/>
+      <w:r>
+        <w:t xml:space="preserve"> erstellt. Dieses bietet auch eine Erweiterung (Extension </w:t>
+      </w:r>
+      <w:proofErr w:type="spellStart"/>
+      <w:r>
+        <w:t>Methods</w:t>
+      </w:r>
+      <w:proofErr w:type="spellEnd"/>
+      <w:r>
+        <w:t xml:space="preserve">) um Domänenklassen zu Webserviceklassen (und vice </w:t>
+      </w:r>
+      <w:proofErr w:type="spellStart"/>
+      <w:r>
+        <w:t>versa</w:t>
+      </w:r>
+      <w:proofErr w:type="spellEnd"/>
+      <w:r>
+        <w:t xml:space="preserve">) </w:t>
+      </w:r>
+      <w:proofErr w:type="spellStart"/>
+      <w:r>
+        <w:t>mappen</w:t>
+      </w:r>
+      <w:proofErr w:type="spellEnd"/>
+      <w:r>
+        <w:t xml:space="preserve"> zu können, da der Client nur mit den </w:t>
+      </w:r>
+      <w:proofErr w:type="spellStart"/>
+      <w:r>
+        <w:t>Domänobjekten</w:t>
+      </w:r>
+      <w:proofErr w:type="spellEnd"/>
+      <w:r>
+        <w:t xml:space="preserve"> operieren soll, um Technologie unabhängig zu fungieren.</w:t>
+      </w:r>
+      <w:r>
+        <w:rPr>
+          <w:noProof/>
+          <w:lang w:eastAsia="de-AT"/>
+        </w:rPr>
+        <w:t xml:space="preserve"> </w:t>
+      </w:r>
+    </w:p>
+    <w:p>
+      <w:pPr>
+        <w:rPr>
+          <w:noProof/>
+          <w:lang w:eastAsia="de-AT"/>
+        </w:rPr>
+      </w:pPr>
+      <w:r>
+        <w:rPr>
+          <w:noProof/>
+          <w:lang w:eastAsia="de-AT"/>
+        </w:rPr>
+        <w:t>Im folgenden Beispiel wird eine Extensionmethod demonstrativ dargestellt. Diese nützen den Mechanismus der Reflexion, um von einer Klasse zu einer anderen Klasse mit gleichen Properties (Primitivtyp und Name sind equivalent) Daten zu mappen.</w:t>
+      </w:r>
+    </w:p>
+    <w:p>
+      <w:pPr>
+        <w:rPr>
+          <w:noProof/>
+          <w:lang w:eastAsia="de-AT"/>
+        </w:rPr>
+      </w:pPr>
+    </w:p>
+    <w:p>
+      <w:pPr>
+        <w:rPr>
+          <w:noProof/>
+          <w:lang w:eastAsia="de-AT"/>
+        </w:rPr>
+      </w:pPr>
+      <w:r>
+        <w:rPr>
+          <w:noProof/>
+          <w:lang w:eastAsia="de-AT"/>
+        </w:rPr>
+        <w:drawing>
+          <wp:inline distT="0" distB="0" distL="0" distR="0" wp14:anchorId="42414837" wp14:editId="5D7C4331">
+            <wp:extent cx="6639560" cy="1677670"/>
+            <wp:effectExtent l="0" t="0" r="8890" b="0"/>
+            <wp:docPr id="12" name="Grafik 12" descr="C:\Users\dinum_000\AppData\Local\Microsoft\Windows\INetCache\Content.Word\domainclassesextension.png"/>
+            <wp:cNvGraphicFramePr>
+              <a:graphicFrameLocks xmlns:a="http://schemas.openxmlformats.org/drawingml/2006/main" noChangeAspect="1"/>
+            </wp:cNvGraphicFramePr>
+            <a:graphic xmlns:a="http://schemas.openxmlformats.org/drawingml/2006/main">
+              <a:graphicData uri="http://schemas.openxmlformats.org/drawingml/2006/picture">
+                <pic:pic xmlns:pic="http://schemas.openxmlformats.org/drawingml/2006/picture">
+                  <pic:nvPicPr>
+                    <pic:cNvPr id="0" name="Picture 74" descr="C:\Users\dinum_000\AppData\Local\Microsoft\Windows\INetCache\Content.Word\domainclassesextension.png"/>
+                    <pic:cNvPicPr>
+                      <a:picLocks noChangeAspect="1" noChangeArrowheads="1"/>
+                    </pic:cNvPicPr>
+                  </pic:nvPicPr>
+                  <pic:blipFill>
+                    <a:blip r:embed="rId20">
+                      <a:extLst>
+                        <a:ext uri="{28A0092B-C50C-407E-A947-70E740481C1C}">
+                          <a14:useLocalDpi xmlns:a14="http://schemas.microsoft.com/office/drawing/2010/main" val="0"/>
+                        </a:ext>
+                      </a:extLst>
+                    </a:blip>
+                    <a:srcRect/>
+                    <a:stretch>
+                      <a:fillRect/>
+                    </a:stretch>
+                  </pic:blipFill>
+                  <pic:spPr bwMode="auto">
+                    <a:xfrm>
+                      <a:off x="0" y="0"/>
+                      <a:ext cx="6639560" cy="1677670"/>
+                    </a:xfrm>
+                    <a:prstGeom prst="rect">
+                      <a:avLst/>
+                    </a:prstGeom>
+                    <a:noFill/>
+                    <a:ln>
+                      <a:noFill/>
+                    </a:ln>
+                  </pic:spPr>
+                </pic:pic>
+              </a:graphicData>
+            </a:graphic>
+          </wp:inline>
+        </w:drawing>
+      </w:r>
+    </w:p>
+    <w:p>
+      <w:pPr>
+        <w:rPr>
+          <w:noProof/>
+          <w:lang w:eastAsia="de-AT"/>
+        </w:rPr>
+      </w:pPr>
+    </w:p>
+    <w:p/>
+    <w:p>
+      <w:r>
+        <w:t xml:space="preserve">Um zwischen dem Webservice und eventuell anderen Implementierungen wechseln zu können, wird das </w:t>
+      </w:r>
+      <w:proofErr w:type="spellStart"/>
+      <w:r>
+        <w:t>Factorypattern</w:t>
+      </w:r>
+      <w:proofErr w:type="spellEnd"/>
+      <w:r>
+        <w:t xml:space="preserve"> angewendet (</w:t>
+      </w:r>
+      <w:proofErr w:type="spellStart"/>
+      <w:r>
+        <w:t>BllFactory</w:t>
+      </w:r>
+      <w:proofErr w:type="spellEnd"/>
+      <w:r>
+        <w:t xml:space="preserve">), welche die Instanziierung der darunterliegenden Schicht </w:t>
+      </w:r>
+      <w:r>
+        <w:lastRenderedPageBreak/>
+        <w:t>vornimmt.</w:t>
+      </w:r>
+      <w:r>
+        <w:t xml:space="preserve"> </w:t>
+      </w:r>
+      <w:r>
+        <w:rPr>
+          <w:noProof/>
+          <w:lang w:eastAsia="de-AT"/>
+        </w:rPr>
+        <w:drawing>
+          <wp:inline distT="0" distB="0" distL="0" distR="0" wp14:anchorId="35A888B3" wp14:editId="20A67A67">
+            <wp:extent cx="6642100" cy="3337235"/>
+            <wp:effectExtent l="0" t="0" r="6350" b="0"/>
+            <wp:docPr id="5" name="Grafik 5" descr="C:\Users\dinum_000\AppData\Local\Microsoft\Windows\INetCache\Content.Word\proxy.png"/>
+            <wp:cNvGraphicFramePr>
+              <a:graphicFrameLocks xmlns:a="http://schemas.openxmlformats.org/drawingml/2006/main" noChangeAspect="1"/>
+            </wp:cNvGraphicFramePr>
+            <a:graphic xmlns:a="http://schemas.openxmlformats.org/drawingml/2006/main">
+              <a:graphicData uri="http://schemas.openxmlformats.org/drawingml/2006/picture">
+                <pic:pic xmlns:pic="http://schemas.openxmlformats.org/drawingml/2006/picture">
+                  <pic:nvPicPr>
+                    <pic:cNvPr id="0" name="Picture 56" descr="C:\Users\dinum_000\AppData\Local\Microsoft\Windows\INetCache\Content.Word\proxy.png"/>
+                    <pic:cNvPicPr>
+                      <a:picLocks noChangeAspect="1" noChangeArrowheads="1"/>
+                    </pic:cNvPicPr>
+                  </pic:nvPicPr>
+                  <pic:blipFill>
+                    <a:blip r:embed="rId21">
+                      <a:extLst>
+                        <a:ext uri="{28A0092B-C50C-407E-A947-70E740481C1C}">
+                          <a14:useLocalDpi xmlns:a14="http://schemas.microsoft.com/office/drawing/2010/main" val="0"/>
+                        </a:ext>
+                      </a:extLst>
+                    </a:blip>
+                    <a:srcRect/>
+                    <a:stretch>
+                      <a:fillRect/>
+                    </a:stretch>
+                  </pic:blipFill>
+                  <pic:spPr bwMode="auto">
+                    <a:xfrm>
+                      <a:off x="0" y="0"/>
+                      <a:ext cx="6642100" cy="3337235"/>
+                    </a:xfrm>
+                    <a:prstGeom prst="rect">
+                      <a:avLst/>
+                    </a:prstGeom>
+                    <a:noFill/>
+                    <a:ln>
+                      <a:noFill/>
+                    </a:ln>
+                  </pic:spPr>
+                </pic:pic>
+              </a:graphicData>
+            </a:graphic>
+          </wp:inline>
+        </w:drawing>
+      </w:r>
+    </w:p>
+    <w:p/>
+    <w:p/>
+    <w:p/>
+    <w:p/>
+    <w:p>
+      <w:pPr>
+        <w:rPr>
+          <w:rStyle w:val="berschrift1Zchn"/>
+        </w:rPr>
+      </w:pPr>
+      <w:r>
+        <w:rPr>
+          <w:rStyle w:val="berschrift1Zchn"/>
+        </w:rPr>
+        <w:t>WPF</w:t>
+      </w:r>
+    </w:p>
+    <w:p>
+      <w:r>
+        <w:t xml:space="preserve">Für die Realisierung des MVVM Patterns, wurden zusätzliche Softwarekomponenten (Frameworks) wie </w:t>
+      </w:r>
+      <w:proofErr w:type="spellStart"/>
+      <w:r>
+        <w:t>MahApps</w:t>
+      </w:r>
+      <w:proofErr w:type="spellEnd"/>
+      <w:r>
+        <w:t xml:space="preserve"> Metro</w:t>
+      </w:r>
+      <w:r>
+        <w:t>, MVVM Light</w:t>
+      </w:r>
+      <w:r>
+        <w:t xml:space="preserve"> und </w:t>
+      </w:r>
+      <w:proofErr w:type="spellStart"/>
+      <w:r>
+        <w:t>Caliburn.Micro</w:t>
+      </w:r>
+      <w:proofErr w:type="spellEnd"/>
+      <w:r>
+        <w:t xml:space="preserve"> verwendet. Dabei fungiert </w:t>
+      </w:r>
+      <w:proofErr w:type="spellStart"/>
+      <w:r>
+        <w:t>MahApps</w:t>
+      </w:r>
+      <w:proofErr w:type="spellEnd"/>
+      <w:r>
+        <w:t xml:space="preserve"> Metro als UI-Framework</w:t>
+      </w:r>
+      <w:r>
+        <w:t xml:space="preserve"> für </w:t>
+      </w:r>
+      <w:proofErr w:type="gramStart"/>
+      <w:r>
+        <w:t>ein ansehnliches Look</w:t>
+      </w:r>
+      <w:proofErr w:type="gramEnd"/>
+      <w:r>
+        <w:t xml:space="preserve"> &amp; </w:t>
+      </w:r>
+      <w:proofErr w:type="spellStart"/>
+      <w:r>
+        <w:t>Fee</w:t>
+      </w:r>
+      <w:r>
+        <w:t>l</w:t>
+      </w:r>
+      <w:proofErr w:type="spellEnd"/>
+      <w:r>
+        <w:t xml:space="preserve"> des User-Interfaces</w:t>
+      </w:r>
+      <w:r>
+        <w:t xml:space="preserve">. </w:t>
+      </w:r>
+      <w:proofErr w:type="spellStart"/>
+      <w:r>
+        <w:t>Caliburn.Micro</w:t>
+      </w:r>
+      <w:proofErr w:type="spellEnd"/>
+      <w:r>
+        <w:t xml:space="preserve"> hingegen erweitert die XAML Funktionalität und bietet beispielsweise </w:t>
+      </w:r>
+      <w:proofErr w:type="gramStart"/>
+      <w:r>
+        <w:t>ein komfortables</w:t>
+      </w:r>
+      <w:r>
+        <w:t xml:space="preserve"> Möglichkeit</w:t>
+      </w:r>
+      <w:proofErr w:type="gramEnd"/>
+      <w:r>
+        <w:t xml:space="preserve"> für das</w:t>
+      </w:r>
+      <w:r>
+        <w:t xml:space="preserve"> Binding mit der </w:t>
+      </w:r>
+      <w:proofErr w:type="spellStart"/>
+      <w:r>
+        <w:t>TreeView</w:t>
+      </w:r>
+      <w:proofErr w:type="spellEnd"/>
+      <w:r>
+        <w:t xml:space="preserve"> Komponente</w:t>
+      </w:r>
+      <w:r>
+        <w:t>,</w:t>
+      </w:r>
+      <w:r>
+        <w:t xml:space="preserve"> um das selektierte Element zu erhalten. MVVM Light wird verwendet um </w:t>
+      </w:r>
+      <w:proofErr w:type="spellStart"/>
+      <w:r>
+        <w:t>ViewModels</w:t>
+      </w:r>
+      <w:proofErr w:type="spellEnd"/>
+      <w:r>
+        <w:t xml:space="preserve"> via </w:t>
+      </w:r>
+      <w:proofErr w:type="spellStart"/>
+      <w:r>
+        <w:t>Data</w:t>
+      </w:r>
+      <w:r>
+        <w:t>Te</w:t>
+      </w:r>
+      <w:r>
+        <w:t>mplates</w:t>
+      </w:r>
+      <w:proofErr w:type="spellEnd"/>
+      <w:r>
+        <w:t xml:space="preserve"> auf UI Komponenten</w:t>
+      </w:r>
+      <w:r>
+        <w:t xml:space="preserve"> projizieren</w:t>
+      </w:r>
+      <w:r>
+        <w:t xml:space="preserve"> zu können und per </w:t>
+      </w:r>
+      <w:proofErr w:type="spellStart"/>
+      <w:r>
+        <w:t>ServiceLocator</w:t>
+      </w:r>
+      <w:proofErr w:type="spellEnd"/>
+      <w:r>
+        <w:t xml:space="preserve"> ansprechen zu können. Das heißt konkret, dass Messages gesendet werden können, welche das als nächstes anzuzeigende </w:t>
+      </w:r>
+      <w:proofErr w:type="spellStart"/>
+      <w:r>
+        <w:t>ViewModel</w:t>
+      </w:r>
+      <w:proofErr w:type="spellEnd"/>
+      <w:r>
+        <w:t xml:space="preserve"> beinhalte</w:t>
+      </w:r>
+      <w:r>
+        <w:t>t. Aus dieser kann</w:t>
+      </w:r>
+      <w:bookmarkStart w:id="0" w:name="_GoBack"/>
+      <w:bookmarkEnd w:id="0"/>
+      <w:r>
+        <w:t xml:space="preserve"> </w:t>
+      </w:r>
+      <w:r>
+        <w:t xml:space="preserve">die dazugehörige View </w:t>
+      </w:r>
+      <w:proofErr w:type="spellStart"/>
+      <w:r>
+        <w:t>gemappt</w:t>
+      </w:r>
+      <w:proofErr w:type="spellEnd"/>
+      <w:r>
+        <w:t xml:space="preserve"> wird. </w:t>
+      </w:r>
+    </w:p>
+    <w:p/>
+    <w:p/>
+    <w:p/>
+    <w:p/>
+    <w:p/>
+    <w:p/>
+    <w:p/>
+    <w:p/>
+    <w:p/>
+    <w:p/>
+    <w:p/>
+    <w:p/>
+    <w:p/>
+    <w:p/>
+    <w:p/>
+    <w:p/>
+    <w:p/>
+    <w:p/>
+    <w:p/>
+    <w:p/>
+    <w:p/>
+    <w:p/>
+    <w:p/>
+    <w:p/>
+    <w:p/>
+    <w:p>
+      <w:r>
+        <w:pict w14:anchorId="5B513BDA">
+          <v:shape id="_x0000_i1059" type="#_x0000_t75" style="width:522.8pt;height:387.4pt">
+            <v:imagedata r:id="rId22" o:title="categoryvmcode"/>
+          </v:shape>
+        </w:pict>
+      </w:r>
+      <w:r>
+        <w:t xml:space="preserve"> </w:t>
+      </w:r>
+    </w:p>
+    <w:p/>
+    <w:p>
+      <w:r>
+        <w:t xml:space="preserve">Das </w:t>
+      </w:r>
+      <w:proofErr w:type="spellStart"/>
+      <w:r>
+        <w:t>Exceptionhandling</w:t>
+      </w:r>
+      <w:proofErr w:type="spellEnd"/>
+      <w:r>
+        <w:t xml:space="preserve"> wird wie in der ersten Ausbaustufe durch Aspekt orientierte Attribute gesteuert und auf eine Userfreundliche View via Messaging </w:t>
+      </w:r>
+      <w:proofErr w:type="spellStart"/>
+      <w:r>
+        <w:t>projeziert</w:t>
+      </w:r>
+      <w:proofErr w:type="spellEnd"/>
+      <w:r>
+        <w:t>.</w:t>
+      </w:r>
+      <w:r>
+        <w:lastRenderedPageBreak/>
+        <w:pict w14:anchorId="14BBEF4D">
+          <v:shape id="_x0000_i1062" type="#_x0000_t75" style="width:522.8pt;height:281pt">
+            <v:imagedata r:id="rId23" o:title="exception"/>
+          </v:shape>
+        </w:pict>
+      </w:r>
+      <w:r>
+        <w:t xml:space="preserve">Wie in der folgenden Illustrierung erben alle </w:t>
+      </w:r>
+      <w:proofErr w:type="spellStart"/>
+      <w:r>
+        <w:t>ViewModel</w:t>
+      </w:r>
+      <w:proofErr w:type="spellEnd"/>
+      <w:r>
+        <w:t xml:space="preserve">-Klassen von </w:t>
+      </w:r>
+      <w:proofErr w:type="spellStart"/>
+      <w:r>
+        <w:t>ViewModelBase</w:t>
+      </w:r>
+      <w:proofErr w:type="spellEnd"/>
+      <w:r>
+        <w:t>, welche von MVVM Light bereitgestellt wird.</w:t>
+      </w:r>
+    </w:p>
+    <w:p>
+      <w:r>
+        <w:t>Die Domänen-</w:t>
+      </w:r>
+      <w:proofErr w:type="spellStart"/>
+      <w:r>
+        <w:t>ViewModels</w:t>
+      </w:r>
+      <w:proofErr w:type="spellEnd"/>
+      <w:r>
+        <w:t xml:space="preserve"> werden jedoch direkt von den eigentlichen Domänenklassen abgeleitet. Und via Attribute </w:t>
+      </w:r>
+      <w:r>
+        <w:t xml:space="preserve">für das Event </w:t>
+      </w:r>
+      <w:proofErr w:type="spellStart"/>
+      <w:r>
+        <w:t>OnPropertyChanged</w:t>
+      </w:r>
+      <w:proofErr w:type="spellEnd"/>
+      <w:r>
+        <w:t xml:space="preserve"> aufbereitet.</w:t>
+      </w:r>
+    </w:p>
+    <w:p>
+      <w:r>
+        <w:lastRenderedPageBreak/>
+        <w:pict w14:anchorId="762D312E">
+          <v:shape id="_x0000_i1063" type="#_x0000_t75" style="width:522.25pt;height:140.25pt">
+            <v:imagedata r:id="rId24" o:title="messagescode"/>
+          </v:shape>
+        </w:pict>
+      </w:r>
+      <w:r>
+        <w:pict w14:anchorId="26D47A9C">
+          <v:shape id="_x0000_i1064" type="#_x0000_t75" style="width:230.5pt;height:395.45pt">
+            <v:imagedata r:id="rId25" o:title="messagesproject"/>
+          </v:shape>
+        </w:pict>
+      </w:r>
+      <w:r>
+        <w:pict w14:anchorId="72E081A7">
+          <v:shape id="_x0000_i1066" type="#_x0000_t75" style="width:522.8pt;height:107.45pt">
+            <v:imagedata r:id="rId26" o:title="proxyaccess"/>
+          </v:shape>
+        </w:pict>
+      </w:r>
+      <w:r>
+        <w:lastRenderedPageBreak/>
+        <w:pict w14:anchorId="68ADC539">
+          <v:shape id="_x0000_i1067" type="#_x0000_t75" style="width:437.9pt;height:263.8pt">
+            <v:imagedata r:id="rId27" o:title="servicelocator"/>
+          </v:shape>
+        </w:pict>
+      </w:r>
+      <w:r>
+        <w:pict w14:anchorId="1848E360">
+          <v:shape id="_x0000_i1068" type="#_x0000_t75" style="width:522.8pt;height:144.55pt">
+            <v:imagedata r:id="rId28" o:title="servicelocatorusage"/>
+          </v:shape>
+        </w:pict>
+      </w:r>
+    </w:p>
+    <w:p/>
+    <w:p/>
+    <w:p/>
+    <w:p/>
+    <w:p/>
+    <w:p>
+      <w:r>
+        <w:t xml:space="preserve">Das </w:t>
+      </w:r>
+      <w:proofErr w:type="spellStart"/>
+      <w:r>
+        <w:t>UserInterface</w:t>
+      </w:r>
+      <w:proofErr w:type="spellEnd"/>
+      <w:r>
+        <w:t xml:space="preserve"> verfügt über drei Mainpages (</w:t>
+      </w:r>
+      <w:proofErr w:type="spellStart"/>
+      <w:r>
+        <w:t>Artists</w:t>
+      </w:r>
+      <w:proofErr w:type="spellEnd"/>
+      <w:r>
+        <w:t xml:space="preserve">, </w:t>
+      </w:r>
+      <w:proofErr w:type="spellStart"/>
+      <w:r>
+        <w:t>Venues</w:t>
+      </w:r>
+      <w:proofErr w:type="spellEnd"/>
+      <w:r>
+        <w:t xml:space="preserve"> und Performances). Bevor mit diesen Pages interagiert werden kann, muss sich der User über den Login-Dialog authentifizieren. Alle Neu hinzuzufügenden Einträge werden auch per Dialog gesteuert. Existierende Einträge können direkt, wie unten zu sehen ist, editiert werden.</w:t>
+      </w:r>
+      <w:r>
+        <w:lastRenderedPageBreak/>
+        <w:pict w14:anchorId="7D6A4B1C">
+          <v:shape id="_x0000_i1069" type="#_x0000_t75" style="width:522.8pt;height:313.8pt">
+            <v:imagedata r:id="rId29" o:title="viewartist"/>
+          </v:shape>
+        </w:pict>
+      </w:r>
+      <w:r>
+        <w:pict w14:anchorId="73BC06C7">
+          <v:shape id="_x0000_i1070" type="#_x0000_t75" style="width:522.8pt;height:313.8pt">
+            <v:imagedata r:id="rId30" o:title="viewlogin"/>
+          </v:shape>
+        </w:pict>
+      </w:r>
+      <w:r>
+        <w:lastRenderedPageBreak/>
+        <w:pict w14:anchorId="0A8F47CB">
+          <v:shape id="_x0000_i1071" type="#_x0000_t75" style="width:522.8pt;height:313.8pt">
+            <v:imagedata r:id="rId31" o:title="viewperformance"/>
+          </v:shape>
+        </w:pict>
+      </w:r>
+      <w:r>
+        <w:pict w14:anchorId="3F35C8F2">
+          <v:shape id="_x0000_i1072" type="#_x0000_t75" style="width:522.8pt;height:313.8pt">
+            <v:imagedata r:id="rId32" o:title="viewvenue"/>
+          </v:shape>
+        </w:pict>
+      </w:r>
     </w:p>
     <w:sectPr>
       <w:pgSz w:w="11900" w:h="16840"/>
@@ -2902,7 +5052,6 @@
   <w:style w:type="character" w:default="1" w:styleId="Absatz-Standardschriftart">
     <w:name w:val="Default Paragraph Font"/>
     <w:uiPriority w:val="1"/>
-    <w:semiHidden/>
     <w:unhideWhenUsed/>
   </w:style>
   <w:style w:type="table" w:default="1" w:styleId="NormaleTabelle">

</xml_diff>